<commit_message>
updated word doc and commented out validate state in server.js
</commit_message>
<xml_diff>
--- a/3rdPartyOAUTH.docx
+++ b/3rdPartyOAUTH.docx
@@ -28,7 +28,32 @@
           <w:sz w:val="56"/>
           <w:szCs w:val="56"/>
         </w:rPr>
-        <w:t>FXCM</w:t>
+        <w:t xml:space="preserve">FXCM </w:t>
+      </w:r>
+      <w:proofErr w:type="spellStart"/>
+      <w:r>
+        <w:rPr>
+          <w:sz w:val="56"/>
+          <w:szCs w:val="56"/>
+          <w:highlight w:val="yellow"/>
+        </w:rPr>
+        <w:t>ForexConnect</w:t>
+      </w:r>
+      <w:proofErr w:type="spellEnd"/>
+      <w:r>
+        <w:rPr>
+          <w:sz w:val="56"/>
+          <w:szCs w:val="56"/>
+          <w:highlight w:val="yellow"/>
+        </w:rPr>
+        <w:t xml:space="preserve"> Lite</w:t>
+      </w:r>
+      <w:r>
+        <w:rPr>
+          <w:sz w:val="56"/>
+          <w:szCs w:val="56"/>
+        </w:rPr>
+        <w:t xml:space="preserve">                </w:t>
       </w:r>
       <w:r>
         <w:rPr>
@@ -52,13 +77,6 @@
         </w:rPr>
         <w:t xml:space="preserve"> Party OAUTH</w:t>
       </w:r>
-      <w:r>
-        <w:rPr>
-          <w:sz w:val="56"/>
-          <w:szCs w:val="56"/>
-        </w:rPr>
-        <w:t xml:space="preserve"> 2.1</w:t>
-      </w:r>
     </w:p>
     <w:p>
       <w:pPr>
@@ -194,7 +212,21 @@
           <w:b/>
           <w:sz w:val="28"/>
         </w:rPr>
-        <w:t>10/07/2022</w:t>
+        <w:t>11</w:t>
+      </w:r>
+      <w:r>
+        <w:rPr>
+          <w:b/>
+          <w:sz w:val="28"/>
+        </w:rPr>
+        <w:t>/</w:t>
+      </w:r>
+      <w:r>
+        <w:rPr>
+          <w:b/>
+          <w:sz w:val="28"/>
+        </w:rPr>
+        <w:t>29/2022</w:t>
       </w:r>
     </w:p>
     <w:p>
@@ -358,13 +390,6 @@
       <w:bookmarkEnd w:id="52"/>
       <w:bookmarkEnd w:id="53"/>
       <w:bookmarkEnd w:id="54"/>
-      <w:r>
-        <w:rPr>
-          <w:b/>
-          <w:sz w:val="28"/>
-        </w:rPr>
-        <w:t>Andre Mermegas</w:t>
-      </w:r>
     </w:p>
     <w:p>
       <w:pPr>
@@ -453,15 +478,13 @@
       <w:bookmarkEnd w:id="81"/>
       <w:bookmarkEnd w:id="82"/>
       <w:bookmarkEnd w:id="83"/>
-      <w:proofErr w:type="gramStart"/>
       <w:r>
         <w:rPr>
           <w:b/>
           <w:sz w:val="28"/>
         </w:rPr>
-        <w:t>2</w:t>
-      </w:r>
-      <w:proofErr w:type="gramEnd"/>
+        <w:t>1</w:t>
+      </w:r>
     </w:p>
     <w:p>
       <w:pPr>
@@ -1064,14 +1087,7 @@
         <w:rPr>
           <w:rFonts w:cs="Arial"/>
         </w:rPr>
-        <w:t xml:space="preserve">is document is to describe the functionality and workflow of FXCM’s </w:t>
-      </w:r>
-      <w:proofErr w:type="gramStart"/>
-      <w:r>
-        <w:rPr>
-          <w:rFonts w:cs="Arial"/>
-        </w:rPr>
-        <w:t>3</w:t>
+        <w:t>is document is to describe the functionality and workflow of FXCM’s 3</w:t>
       </w:r>
       <w:r>
         <w:rPr>
@@ -1080,7 +1096,6 @@
         </w:rPr>
         <w:t>rd</w:t>
       </w:r>
-      <w:proofErr w:type="gramEnd"/>
       <w:r>
         <w:rPr>
           <w:rFonts w:cs="Arial"/>
@@ -1107,14 +1122,13 @@
         </w:rPr>
         <w:t xml:space="preserve">FXCM’s </w:t>
       </w:r>
-      <w:proofErr w:type="spellStart"/>
       <w:r>
         <w:rPr>
           <w:rFonts w:cs="Arial"/>
-        </w:rPr>
-        <w:t>ForexConnectLite</w:t>
-      </w:r>
-      <w:proofErr w:type="spellEnd"/>
+          <w:highlight w:val="yellow"/>
+        </w:rPr>
+        <w:t>Forex Connect Lite API</w:t>
+      </w:r>
       <w:r>
         <w:rPr>
           <w:rFonts w:cs="Arial"/>
@@ -1125,80 +1139,20 @@
         <w:rPr>
           <w:rFonts w:cs="Arial"/>
         </w:rPr>
-        <w:t xml:space="preserve">API </w:t>
+        <w:t xml:space="preserve">requires a </w:t>
       </w:r>
       <w:r>
         <w:rPr>
           <w:rFonts w:cs="Arial"/>
-        </w:rPr>
-        <w:t>allows for</w:t>
+          <w:highlight w:val="yellow"/>
+        </w:rPr>
+        <w:t>JWT</w:t>
       </w:r>
       <w:r>
         <w:rPr>
           <w:rFonts w:cs="Arial"/>
         </w:rPr>
-        <w:t xml:space="preserve"> an </w:t>
-      </w:r>
-      <w:proofErr w:type="spellStart"/>
-      <w:r>
-        <w:rPr>
-          <w:rFonts w:cs="Arial"/>
-        </w:rPr>
-        <w:t>access_token</w:t>
-      </w:r>
-      <w:proofErr w:type="spellEnd"/>
-      <w:r>
-        <w:rPr>
-          <w:rFonts w:cs="Arial"/>
-        </w:rPr>
-        <w:t xml:space="preserve"> </w:t>
-      </w:r>
-      <w:r>
-        <w:rPr>
-          <w:rFonts w:cs="Arial"/>
-        </w:rPr>
-        <w:t xml:space="preserve">to </w:t>
-      </w:r>
-      <w:proofErr w:type="gramStart"/>
-      <w:r>
-        <w:rPr>
-          <w:rFonts w:cs="Arial"/>
-        </w:rPr>
-        <w:t>be used</w:t>
-      </w:r>
-      <w:proofErr w:type="gramEnd"/>
-      <w:r>
-        <w:rPr>
-          <w:rFonts w:cs="Arial"/>
-        </w:rPr>
-        <w:t xml:space="preserve"> </w:t>
-      </w:r>
-      <w:r>
-        <w:rPr>
-          <w:rFonts w:cs="Arial"/>
-        </w:rPr>
-        <w:t xml:space="preserve">to authenticate an end user and establish a trading session. </w:t>
-      </w:r>
-    </w:p>
-    <w:p>
-      <w:pPr>
-        <w:rPr>
-          <w:rFonts w:cs="Arial"/>
-        </w:rPr>
-      </w:pPr>
-    </w:p>
-    <w:p>
-      <w:pPr>
-        <w:rPr>
-          <w:rFonts w:cs="Arial"/>
-        </w:rPr>
-      </w:pPr>
-      <w:proofErr w:type="gramStart"/>
-      <w:r>
-        <w:rPr>
-          <w:rFonts w:cs="Arial"/>
-        </w:rPr>
-        <w:t>3</w:t>
+        <w:t xml:space="preserve"> to be passed in order to authenticate an end user and establish a trading session.  The 3</w:t>
       </w:r>
       <w:r>
         <w:rPr>
@@ -1207,24 +1161,23 @@
         </w:rPr>
         <w:t>rd</w:t>
       </w:r>
-      <w:proofErr w:type="gramEnd"/>
       <w:r>
         <w:rPr>
           <w:rFonts w:cs="Arial"/>
         </w:rPr>
-        <w:t xml:space="preserve"> party OAUTH authentication model</w:t>
+        <w:t xml:space="preserve"> party OAUTH authentication model </w:t>
       </w:r>
       <w:r>
         <w:rPr>
           <w:rFonts w:cs="Arial"/>
         </w:rPr>
-        <w:t xml:space="preserve"> allows </w:t>
+        <w:t xml:space="preserve">allows a </w:t>
       </w:r>
       <w:r>
         <w:rPr>
           <w:rFonts w:cs="Arial"/>
         </w:rPr>
-        <w:t>the 3</w:t>
+        <w:t>3</w:t>
       </w:r>
       <w:r>
         <w:rPr>
@@ -1237,14 +1190,7 @@
         <w:rPr>
           <w:rFonts w:cs="Arial"/>
         </w:rPr>
-        <w:t xml:space="preserve"> party application to direct the end user to FXCM’s authentication page.  Upon successful authentication, FXCM will redirect back to the </w:t>
-      </w:r>
-      <w:proofErr w:type="gramStart"/>
-      <w:r>
-        <w:rPr>
-          <w:rFonts w:cs="Arial"/>
-        </w:rPr>
-        <w:t>3</w:t>
+        <w:t xml:space="preserve"> party application to direct the end user to FXCM’s authentication page.  Upon successful authentication, FXCM will redirect back to the 3</w:t>
       </w:r>
       <w:r>
         <w:rPr>
@@ -1253,19 +1199,11 @@
         </w:rPr>
         <w:t>rd</w:t>
       </w:r>
-      <w:proofErr w:type="gramEnd"/>
       <w:r>
         <w:rPr>
           <w:rFonts w:cs="Arial"/>
         </w:rPr>
-        <w:t xml:space="preserve"> party application and provide the token.  This model follows standard OAUTH2 protocol and requires each </w:t>
-      </w:r>
-      <w:proofErr w:type="gramStart"/>
-      <w:r>
-        <w:rPr>
-          <w:rFonts w:cs="Arial"/>
-        </w:rPr>
-        <w:t>3</w:t>
+        <w:t xml:space="preserve"> party application and provide the token.  This model follows standard OAUTH2 protocol and requires each 3</w:t>
       </w:r>
       <w:r>
         <w:rPr>
@@ -1274,7 +1212,6 @@
         </w:rPr>
         <w:t>rd</w:t>
       </w:r>
-      <w:proofErr w:type="gramEnd"/>
       <w:r>
         <w:rPr>
           <w:rFonts w:cs="Arial"/>
@@ -1382,6 +1319,10 @@
       <w:proofErr w:type="spellEnd"/>
     </w:p>
     <w:p>
+      <w:pPr>
+        <w:keepNext/>
+        <w:contextualSpacing/>
+      </w:pPr>
       <w:r>
         <w:t xml:space="preserve">The </w:t>
       </w:r>
@@ -1394,41 +1335,25 @@
       </w:r>
       <w:proofErr w:type="spellEnd"/>
       <w:r>
-        <w:t xml:space="preserve"> grant type allows </w:t>
-      </w:r>
-      <w:r>
-        <w:t>the</w:t>
-      </w:r>
-      <w:r>
-        <w:t xml:space="preserve"> token exchange to occur in the back channel and </w:t>
-      </w:r>
-      <w:proofErr w:type="gramStart"/>
-      <w:r>
-        <w:t>is completely hidden</w:t>
-      </w:r>
-      <w:proofErr w:type="gramEnd"/>
-      <w:r>
-        <w:t xml:space="preserve"> to the end user.</w:t>
-      </w:r>
-    </w:p>
-    <w:p/>
-    <w:p>
-      <w:pPr>
+        <w:t xml:space="preserve"> grant type allows for the token exchange to occur in the back channel and is completely hidden to the end user.</w:t>
+      </w:r>
+    </w:p>
+    <w:p>
+      <w:pPr>
+        <w:keepNext/>
+        <w:contextualSpacing/>
+      </w:pPr>
+    </w:p>
+    <w:p>
+      <w:pPr>
+        <w:keepNext/>
+        <w:contextualSpacing/>
+      </w:pPr>
+      <w:r>
         <w:rPr>
           <w:b/>
         </w:rPr>
-      </w:pPr>
-      <w:r>
-        <w:rPr>
-          <w:b/>
-        </w:rPr>
-        <w:t>OAUTH 2.</w:t>
-      </w:r>
-      <w:r>
-        <w:rPr>
-          <w:b/>
-        </w:rPr>
-        <w:t>1</w:t>
+        <w:t>OAUTH 2.1</w:t>
       </w:r>
       <w:r>
         <w:rPr>
@@ -1440,44 +1365,12 @@
         <w:r>
           <w:rPr>
             <w:rStyle w:val="Hyperlink"/>
-            <w:b/>
           </w:rPr>
-          <w:t>https://datatracker.ietf.org/doc/html/draft-ietf-oauth-v2-1-06</w:t>
+          <w:t>https://datatracker.ietf.org/doc/html/draft-ietf-oauth-v2-1-01</w:t>
         </w:r>
       </w:hyperlink>
-    </w:p>
-    <w:p>
-      <w:pPr>
-        <w:rPr>
-          <w:b/>
-        </w:rPr>
-      </w:pPr>
-      <w:r>
-        <w:rPr>
-          <w:b/>
-        </w:rPr>
-        <w:tab/>
-      </w:r>
-      <w:r>
-        <w:rPr>
-          <w:b/>
-        </w:rPr>
-        <w:tab/>
-      </w:r>
-      <w:hyperlink r:id="rId15" w:history="1">
-        <w:r>
-          <w:rPr>
-            <w:rStyle w:val="Hyperlink"/>
-            <w:b/>
-          </w:rPr>
-          <w:t>https://connect2id.com/learn/oauth-2-1</w:t>
-        </w:r>
-      </w:hyperlink>
-      <w:r>
-        <w:rPr>
-          <w:b/>
-        </w:rPr>
-        <w:tab/>
+      <w:r>
+        <w:t xml:space="preserve"> </w:t>
       </w:r>
     </w:p>
     <w:p>
@@ -1491,6 +1384,7 @@
           <w:tab w:val="clear" w:pos="846"/>
         </w:tabs>
         <w:ind w:left="540"/>
+        <w:contextualSpacing/>
       </w:pPr>
       <w:bookmarkStart w:id="87" w:name="_Toc39165191"/>
       <w:r>
@@ -1507,7 +1401,455 @@
       </w:r>
       <w:bookmarkEnd w:id="87"/>
     </w:p>
-    <w:bookmarkStart w:id="88" w:name="_Toc39165192"/>
+    <w:p>
+      <w:pPr>
+        <w:pStyle w:val="Heading3"/>
+      </w:pPr>
+      <w:hyperlink w:history="1">
+        <w:r>
+          <w:rPr>
+            <w:rStyle w:val="Hyperlink"/>
+          </w:rPr>
+          <w:t>https://{fxcm_domain}/oauth/authorize?client_id={client_id}&amp;response_type=code&amp;redirect_uri={redirect_uri}&amp;scope=openid%20trading</w:t>
+        </w:r>
+      </w:hyperlink>
+      <w:r>
+        <w:t xml:space="preserve"> </w:t>
+      </w:r>
+    </w:p>
+    <w:p>
+      <w:pPr>
+        <w:pStyle w:val="Heading3"/>
+      </w:pPr>
+      <w:r>
+        <w:t>Required parameters:</w:t>
+      </w:r>
+    </w:p>
+    <w:p>
+      <w:pPr>
+        <w:pStyle w:val="Heading4"/>
+        <w:spacing w:before="0"/>
+      </w:pPr>
+      <w:proofErr w:type="spellStart"/>
+      <w:proofErr w:type="gramStart"/>
+      <w:r>
+        <w:t>fxcm_domain</w:t>
+      </w:r>
+      <w:proofErr w:type="spellEnd"/>
+      <w:proofErr w:type="gramEnd"/>
+      <w:r>
+        <w:t xml:space="preserve"> is environment specific</w:t>
+      </w:r>
+    </w:p>
+    <w:p>
+      <w:pPr>
+        <w:pStyle w:val="Heading5"/>
+        <w:keepNext/>
+        <w:spacing w:before="0"/>
+        <w:rPr>
+          <w:highlight w:val="yellow"/>
+        </w:rPr>
+      </w:pPr>
+      <w:r>
+        <w:rPr>
+          <w:highlight w:val="yellow"/>
+        </w:rPr>
+        <w:t>Production</w:t>
+      </w:r>
+      <w:r>
+        <w:rPr>
+          <w:highlight w:val="yellow"/>
+        </w:rPr>
+        <w:t xml:space="preserve"> Real</w:t>
+      </w:r>
+      <w:r>
+        <w:rPr>
+          <w:highlight w:val="yellow"/>
+        </w:rPr>
+        <w:t xml:space="preserve">: tradingstation.fxcm.com  </w:t>
+      </w:r>
+    </w:p>
+    <w:p>
+      <w:pPr>
+        <w:pStyle w:val="Heading5"/>
+        <w:keepNext/>
+        <w:spacing w:before="0"/>
+        <w:rPr>
+          <w:highlight w:val="yellow"/>
+        </w:rPr>
+      </w:pPr>
+      <w:r>
+        <w:rPr>
+          <w:highlight w:val="yellow"/>
+        </w:rPr>
+        <w:t>Production</w:t>
+      </w:r>
+      <w:r>
+        <w:rPr>
+          <w:highlight w:val="yellow"/>
+        </w:rPr>
+        <w:t xml:space="preserve"> Demo</w:t>
+      </w:r>
+      <w:r>
+        <w:rPr>
+          <w:highlight w:val="yellow"/>
+        </w:rPr>
+        <w:t xml:space="preserve">: tradingstation.fxcm.com  </w:t>
+      </w:r>
+    </w:p>
+    <w:p>
+      <w:pPr>
+        <w:pStyle w:val="Heading5"/>
+        <w:keepNext/>
+        <w:rPr>
+          <w:highlight w:val="yellow"/>
+        </w:rPr>
+      </w:pPr>
+      <w:r>
+        <w:rPr>
+          <w:highlight w:val="yellow"/>
+        </w:rPr>
+        <w:t>UAT</w:t>
+      </w:r>
+      <w:r>
+        <w:rPr>
+          <w:highlight w:val="yellow"/>
+        </w:rPr>
+        <w:t>: titanx.fxcorporate.com</w:t>
+      </w:r>
+    </w:p>
+    <w:p>
+      <w:pPr>
+        <w:pStyle w:val="Heading5"/>
+        <w:keepNext/>
+        <w:rPr>
+          <w:highlight w:val="yellow"/>
+        </w:rPr>
+      </w:pPr>
+      <w:r>
+        <w:rPr>
+          <w:highlight w:val="yellow"/>
+        </w:rPr>
+        <w:t>QA</w:t>
+      </w:r>
+      <w:r>
+        <w:rPr>
+          <w:highlight w:val="yellow"/>
+        </w:rPr>
+        <w:t>: titanx.fxcorporate.com</w:t>
+      </w:r>
+    </w:p>
+    <w:p>
+      <w:pPr>
+        <w:pStyle w:val="Heading4"/>
+        <w:spacing w:before="0"/>
+      </w:pPr>
+      <w:proofErr w:type="spellStart"/>
+      <w:r>
+        <w:t>client_id</w:t>
+      </w:r>
+      <w:proofErr w:type="spellEnd"/>
+      <w:r>
+        <w:t>: string value provided by FXCM and must match exactly</w:t>
+      </w:r>
+    </w:p>
+    <w:p>
+      <w:pPr>
+        <w:pStyle w:val="Heading4"/>
+      </w:pPr>
+      <w:proofErr w:type="spellStart"/>
+      <w:r>
+        <w:t>response_type</w:t>
+      </w:r>
+      <w:proofErr w:type="spellEnd"/>
+      <w:r>
+        <w:t>: always ‘</w:t>
+      </w:r>
+      <w:r>
+        <w:t>code’</w:t>
+      </w:r>
+    </w:p>
+    <w:p>
+      <w:pPr>
+        <w:pStyle w:val="Heading4"/>
+      </w:pPr>
+      <w:proofErr w:type="spellStart"/>
+      <w:r>
+        <w:t>redirect_uri</w:t>
+      </w:r>
+      <w:proofErr w:type="spellEnd"/>
+      <w:r>
+        <w:t>: must be agreed between FXCM and 3</w:t>
+      </w:r>
+      <w:r>
+        <w:rPr>
+          <w:vertAlign w:val="superscript"/>
+        </w:rPr>
+        <w:t>rd</w:t>
+      </w:r>
+      <w:r>
+        <w:t xml:space="preserve"> party and must match exactly</w:t>
+      </w:r>
+    </w:p>
+    <w:p>
+      <w:pPr>
+        <w:pStyle w:val="Heading5"/>
+        <w:keepNext/>
+        <w:spacing w:before="0"/>
+      </w:pPr>
+      <w:r>
+        <w:t xml:space="preserve">Multiple </w:t>
+      </w:r>
+      <w:proofErr w:type="spellStart"/>
+      <w:r>
+        <w:t>redirect_uri</w:t>
+      </w:r>
+      <w:proofErr w:type="spellEnd"/>
+      <w:r>
+        <w:t xml:space="preserve"> are available upon request</w:t>
+      </w:r>
+    </w:p>
+    <w:p>
+      <w:pPr>
+        <w:pStyle w:val="Heading4"/>
+        <w:spacing w:before="0"/>
+      </w:pPr>
+      <w:proofErr w:type="gramStart"/>
+      <w:r>
+        <w:t>scope</w:t>
+      </w:r>
+      <w:proofErr w:type="gramEnd"/>
+      <w:r>
+        <w:t>: always ‘</w:t>
+      </w:r>
+      <w:proofErr w:type="spellStart"/>
+      <w:r>
+        <w:t>openid</w:t>
+      </w:r>
+      <w:proofErr w:type="spellEnd"/>
+      <w:r>
+        <w:t xml:space="preserve"> trading’</w:t>
+      </w:r>
+    </w:p>
+    <w:p>
+      <w:pPr>
+        <w:pStyle w:val="Heading3"/>
+      </w:pPr>
+      <w:r>
+        <w:t>Optional parameters for PKCE support:</w:t>
+      </w:r>
+    </w:p>
+    <w:p>
+      <w:pPr>
+        <w:pStyle w:val="Heading4"/>
+        <w:spacing w:before="0"/>
+      </w:pPr>
+      <w:proofErr w:type="spellStart"/>
+      <w:r>
+        <w:t>code_challenge_method</w:t>
+      </w:r>
+      <w:proofErr w:type="spellEnd"/>
+      <w:r>
+        <w:t>= Set to S256 to indicate that SHA-256 hashing is used to transform the code verifier.</w:t>
+      </w:r>
+    </w:p>
+    <w:p>
+      <w:pPr>
+        <w:pStyle w:val="Heading4"/>
+      </w:pPr>
+      <w:proofErr w:type="spellStart"/>
+      <w:r>
+        <w:t>code_challenge</w:t>
+      </w:r>
+      <w:proofErr w:type="spellEnd"/>
+      <w:r>
+        <w:t>= The BASE64URL-encoded SHA-256 hash of a random 32 bytes called code verifier which the client must generate and store internally and which is intended to prevent code injection and CSRF attacks. Originally specified in the PKCE extension (RFC 7336) to OAuth 2.0.</w:t>
+      </w:r>
+    </w:p>
+    <w:p>
+      <w:pPr>
+        <w:pStyle w:val="Heading4"/>
+      </w:pPr>
+      <w:proofErr w:type="gramStart"/>
+      <w:r>
+        <w:t>state</w:t>
+      </w:r>
+      <w:proofErr w:type="gramEnd"/>
+      <w:r>
+        <w:t xml:space="preserve">= Optional opaque value set by the client which the </w:t>
+      </w:r>
+      <w:proofErr w:type="spellStart"/>
+      <w:r>
+        <w:t>authorisation</w:t>
+      </w:r>
+      <w:proofErr w:type="spellEnd"/>
+      <w:r>
+        <w:t xml:space="preserve"> server will echo verbatim in the </w:t>
+      </w:r>
+      <w:proofErr w:type="spellStart"/>
+      <w:r>
+        <w:t>authorisation</w:t>
+      </w:r>
+      <w:proofErr w:type="spellEnd"/>
+      <w:r>
+        <w:t xml:space="preserve"> response. Enables the client to encode application state information to appear at the </w:t>
+      </w:r>
+      <w:proofErr w:type="spellStart"/>
+      <w:r>
+        <w:t>redirect_uri</w:t>
+      </w:r>
+      <w:proofErr w:type="spellEnd"/>
+      <w:r>
+        <w:t>.</w:t>
+      </w:r>
+    </w:p>
+    <w:p>
+      <w:pPr>
+        <w:pStyle w:val="Heading4"/>
+      </w:pPr>
+      <w:proofErr w:type="gramStart"/>
+      <w:r>
+        <w:t>nonce</w:t>
+      </w:r>
+      <w:proofErr w:type="gramEnd"/>
+      <w:r>
+        <w:t>= String value used to associate a Client session with an ID Token, and to mitigate replay attacks. The value is passed through unmodified from the Authentication Request to the ID Token. If present in the ID Token, Clients MUST verify that the nonce Claim Value is equal to the value of the nonce parameter sent in the Authentication Request. If present in the Authentication Request, Authorization Servers MUST include a nonce Claim in the ID Token with the Claim Value being the nonce value sent in the Authentication Request. Authorization Servers SHOULD perform no other processing on nonce values used. The nonce value is a case sensitive string.</w:t>
+      </w:r>
+    </w:p>
+    <w:p/>
+    <w:p>
+      <w:pPr>
+        <w:pStyle w:val="Heading2"/>
+        <w:contextualSpacing/>
+      </w:pPr>
+      <w:bookmarkStart w:id="88" w:name="_Toc39165193"/>
+      <w:r>
+        <w:lastRenderedPageBreak/>
+        <w:t>The end user must enter their FXCM login credentials</w:t>
+      </w:r>
+      <w:bookmarkEnd w:id="88"/>
+    </w:p>
+    <w:p>
+      <w:pPr>
+        <w:pStyle w:val="Heading2"/>
+        <w:contextualSpacing/>
+      </w:pPr>
+      <w:bookmarkStart w:id="89" w:name="_Toc39165194"/>
+      <w:r>
+        <w:t>The user will be prompted to and must subsequently approve the request</w:t>
+      </w:r>
+      <w:bookmarkEnd w:id="89"/>
+    </w:p>
+    <w:p>
+      <w:pPr>
+        <w:pStyle w:val="Heading2"/>
+        <w:contextualSpacing/>
+      </w:pPr>
+      <w:bookmarkStart w:id="90" w:name="_Toc39165195"/>
+      <w:r>
+        <w:t xml:space="preserve">FXCM </w:t>
+      </w:r>
+      <w:proofErr w:type="spellStart"/>
+      <w:r>
+        <w:t>Auth</w:t>
+      </w:r>
+      <w:proofErr w:type="spellEnd"/>
+      <w:r>
+        <w:t xml:space="preserve"> Server will redirect back to {</w:t>
+      </w:r>
+      <w:proofErr w:type="spellStart"/>
+      <w:r>
+        <w:t>redirect_uri</w:t>
+      </w:r>
+      <w:proofErr w:type="spellEnd"/>
+      <w:r>
+        <w:t>} with the query parameter: code</w:t>
+      </w:r>
+      <w:bookmarkEnd w:id="90"/>
+    </w:p>
+    <w:p>
+      <w:pPr>
+        <w:pStyle w:val="Heading2"/>
+        <w:contextualSpacing/>
+      </w:pPr>
+      <w:bookmarkStart w:id="91" w:name="_Toc39165196"/>
+      <w:r>
+        <w:t>3</w:t>
+      </w:r>
+      <w:r>
+        <w:rPr>
+          <w:vertAlign w:val="superscript"/>
+        </w:rPr>
+        <w:t>rd</w:t>
+      </w:r>
+      <w:r>
+        <w:t xml:space="preserve"> party application will </w:t>
+      </w:r>
+      <w:r>
+        <w:t xml:space="preserve">receive response with </w:t>
+      </w:r>
+      <w:proofErr w:type="spellStart"/>
+      <w:r>
+        <w:t>header.location</w:t>
+      </w:r>
+      <w:proofErr w:type="spellEnd"/>
+      <w:r>
+        <w:t>: {</w:t>
+      </w:r>
+      <w:proofErr w:type="spellStart"/>
+      <w:r>
+        <w:t>redirect_uri</w:t>
+      </w:r>
+      <w:proofErr w:type="spellEnd"/>
+      <w:r>
+        <w:t>}</w:t>
+      </w:r>
+      <w:proofErr w:type="gramStart"/>
+      <w:r>
+        <w:t>?code</w:t>
+      </w:r>
+      <w:proofErr w:type="gramEnd"/>
+      <w:r>
+        <w:t>={code}</w:t>
+      </w:r>
+      <w:bookmarkEnd w:id="91"/>
+    </w:p>
+    <w:p>
+      <w:pPr>
+        <w:pStyle w:val="Heading2"/>
+        <w:contextualSpacing/>
+      </w:pPr>
+      <w:bookmarkStart w:id="92" w:name="_Toc39165197"/>
+      <w:r>
+        <w:t>3</w:t>
+      </w:r>
+      <w:r>
+        <w:rPr>
+          <w:vertAlign w:val="superscript"/>
+        </w:rPr>
+        <w:t>rd</w:t>
+      </w:r>
+      <w:r>
+        <w:t xml:space="preserve"> party application </w:t>
+      </w:r>
+      <w:r>
+        <w:t xml:space="preserve">must submit </w:t>
+      </w:r>
+      <w:r>
+        <w:t>a POST</w:t>
+      </w:r>
+      <w:r>
+        <w:t xml:space="preserve"> as follows</w:t>
+      </w:r>
+      <w:r>
+        <w:t>:</w:t>
+      </w:r>
+      <w:bookmarkEnd w:id="92"/>
+      <w:r>
+        <w:t xml:space="preserve"> </w:t>
+      </w:r>
+    </w:p>
+    <w:bookmarkStart w:id="93" w:name="_Toc39165198"/>
     <w:p>
       <w:pPr>
         <w:pStyle w:val="Heading3"/>
@@ -1520,7 +1862,7 @@
         <w:instrText xml:space="preserve"> HYPERLINK "</w:instrText>
       </w:r>
       <w:r>
-        <w:instrText>https://{fxcm_domain}/oauth2/authorize?client_id={client_id}&amp;response_type=code&amp;redirect_uri={redirect_uri},scope=openid%20trading,</w:instrText>
+        <w:instrText>https://{fxcm_domain}/oauth2/token</w:instrText>
       </w:r>
       <w:r>
         <w:instrText xml:space="preserve">" </w:instrText>
@@ -1532,9 +1874,9 @@
         <w:rPr>
           <w:rStyle w:val="Hyperlink"/>
         </w:rPr>
-        <w:t>https://{fxcm_domain}/oauth2/authorize?client_id={client_id}&amp;response_type=code&amp;redirect_uri={redirect_uri},scope=openid%20trading,</w:t>
-      </w:r>
-      <w:bookmarkEnd w:id="88"/>
+        <w:t>https://{fxcm_domain}/oauth2/token</w:t>
+      </w:r>
+      <w:bookmarkEnd w:id="93"/>
       <w:r>
         <w:fldChar w:fldCharType="end"/>
       </w:r>
@@ -1552,394 +1894,93 @@
       <w:proofErr w:type="spellEnd"/>
       <w:proofErr w:type="gramEnd"/>
       <w:r>
-        <w:t xml:space="preserve"> is environment specific</w:t>
-      </w:r>
-    </w:p>
-    <w:p>
-      <w:pPr>
-        <w:pStyle w:val="Heading5"/>
-        <w:spacing w:before="0"/>
-      </w:pPr>
-      <w:r>
-        <w:t xml:space="preserve">Production: </w:t>
-      </w:r>
-    </w:p>
-    <w:p>
-      <w:pPr>
-        <w:pStyle w:val="Heading6"/>
-        <w:spacing w:before="0"/>
-      </w:pPr>
-      <w:r>
-        <w:t xml:space="preserve">General: </w:t>
-      </w:r>
-      <w:r>
-        <w:t xml:space="preserve">tradingstation.fxcm.com  </w:t>
-      </w:r>
-    </w:p>
-    <w:p>
-      <w:pPr>
-        <w:pStyle w:val="Heading6"/>
-        <w:spacing w:before="0"/>
-      </w:pPr>
-      <w:r>
-        <w:t>China: tradingstation.fuhuisupport.com</w:t>
-      </w:r>
-    </w:p>
-    <w:p>
-      <w:pPr>
-        <w:pStyle w:val="Heading6"/>
-        <w:spacing w:before="0"/>
-      </w:pPr>
-      <w:r>
-        <w:t>Indonesia: tradingstation.trade-fxcm.com</w:t>
-      </w:r>
-    </w:p>
-    <w:p>
-      <w:pPr>
-        <w:pStyle w:val="Heading6"/>
-        <w:numPr>
-          <w:ilvl w:val="0"/>
-          <w:numId w:val="0"/>
-        </w:numPr>
-        <w:spacing w:before="0"/>
-        <w:ind w:left="2160" w:firstLine="288"/>
-      </w:pPr>
-      <w:r>
-        <w:t>*</w:t>
-      </w:r>
-      <w:r>
-        <w:t>Demo and Real can be chose</w:t>
-      </w:r>
-      <w:r>
-        <w:t>n on the page by the end user</w:t>
-      </w:r>
-    </w:p>
-    <w:p>
-      <w:pPr>
-        <w:pStyle w:val="Heading5"/>
-      </w:pPr>
-      <w:r>
-        <w:t>UAT</w:t>
-      </w:r>
-      <w:r>
-        <w:t>: titanx.fxcorporate.com</w:t>
-      </w:r>
-    </w:p>
-    <w:p>
-      <w:pPr>
-        <w:pStyle w:val="Heading6"/>
-        <w:spacing w:before="0"/>
-      </w:pPr>
-      <w:r>
-        <w:t xml:space="preserve">End user must choose </w:t>
-      </w:r>
-      <w:proofErr w:type="gramStart"/>
-      <w:r>
-        <w:t>Real</w:t>
-      </w:r>
-      <w:proofErr w:type="gramEnd"/>
-    </w:p>
-    <w:p>
-      <w:pPr>
-        <w:pStyle w:val="Heading4"/>
-      </w:pPr>
-      <w:proofErr w:type="spellStart"/>
-      <w:r>
-        <w:t>client_id</w:t>
-      </w:r>
-      <w:proofErr w:type="spellEnd"/>
-      <w:r>
-        <w:t>: string value provided by FXCM and must match exactly</w:t>
-      </w:r>
-    </w:p>
-    <w:p>
-      <w:pPr>
-        <w:pStyle w:val="Heading4"/>
-      </w:pPr>
-      <w:proofErr w:type="spellStart"/>
-      <w:r>
-        <w:t>response_type</w:t>
-      </w:r>
-      <w:proofErr w:type="spellEnd"/>
-      <w:r>
-        <w:t>: always ‘</w:t>
-      </w:r>
-      <w:r>
-        <w:t>code’</w:t>
-      </w:r>
-    </w:p>
-    <w:p>
-      <w:pPr>
-        <w:pStyle w:val="Heading4"/>
-      </w:pPr>
-      <w:proofErr w:type="spellStart"/>
-      <w:r>
-        <w:t>redirect_uri</w:t>
-      </w:r>
-      <w:proofErr w:type="spellEnd"/>
-      <w:r>
-        <w:t>: must be agreed between FXCM and 3</w:t>
-      </w:r>
-      <w:r>
-        <w:rPr>
-          <w:vertAlign w:val="superscript"/>
-        </w:rPr>
-        <w:t>rd</w:t>
-      </w:r>
-      <w:r>
-        <w:t xml:space="preserve"> party and must match exactly</w:t>
-      </w:r>
-    </w:p>
-    <w:p>
-      <w:pPr>
-        <w:pStyle w:val="Heading5"/>
-        <w:spacing w:before="0"/>
-      </w:pPr>
-      <w:r>
-        <w:t xml:space="preserve">Multiple </w:t>
-      </w:r>
-      <w:proofErr w:type="spellStart"/>
-      <w:r>
-        <w:t>redirect_uri</w:t>
-      </w:r>
-      <w:proofErr w:type="spellEnd"/>
-      <w:r>
-        <w:t xml:space="preserve"> are available upon request</w:t>
-      </w:r>
-    </w:p>
-    <w:p>
-      <w:pPr>
-        <w:pStyle w:val="Heading4"/>
-      </w:pPr>
-      <w:proofErr w:type="gramStart"/>
-      <w:r>
-        <w:lastRenderedPageBreak/>
-        <w:t>scope</w:t>
-      </w:r>
-      <w:proofErr w:type="gramEnd"/>
-      <w:r>
-        <w:t>: always ‘openid%20trading’</w:t>
-      </w:r>
-    </w:p>
-    <w:p>
-      <w:pPr>
-        <w:pStyle w:val="Heading2"/>
-      </w:pPr>
-      <w:bookmarkStart w:id="89" w:name="_Toc39165193"/>
-      <w:r>
-        <w:t>The end user must enter their FXCM login credentials</w:t>
-      </w:r>
-      <w:bookmarkEnd w:id="89"/>
-    </w:p>
-    <w:p>
-      <w:pPr>
-        <w:pStyle w:val="Heading2"/>
-      </w:pPr>
-      <w:bookmarkStart w:id="90" w:name="_Toc39165194"/>
-      <w:r>
-        <w:t>The user will be prompted to and must subsequently approve the request</w:t>
-      </w:r>
-      <w:bookmarkEnd w:id="90"/>
-    </w:p>
-    <w:p>
-      <w:pPr>
-        <w:pStyle w:val="Heading2"/>
-      </w:pPr>
-      <w:bookmarkStart w:id="91" w:name="_Toc39165195"/>
-      <w:r>
-        <w:t xml:space="preserve">FXCM </w:t>
-      </w:r>
-      <w:proofErr w:type="spellStart"/>
-      <w:r>
-        <w:t>Auth</w:t>
-      </w:r>
-      <w:proofErr w:type="spellEnd"/>
-      <w:r>
-        <w:t xml:space="preserve"> Server will redirect back to {</w:t>
-      </w:r>
-      <w:proofErr w:type="spellStart"/>
-      <w:r>
-        <w:t>redirect_uri</w:t>
-      </w:r>
-      <w:proofErr w:type="spellEnd"/>
-      <w:r>
-        <w:t>} with the query parameter: code</w:t>
-      </w:r>
-      <w:bookmarkEnd w:id="91"/>
-    </w:p>
-    <w:p>
-      <w:pPr>
-        <w:pStyle w:val="Heading2"/>
-      </w:pPr>
-      <w:bookmarkStart w:id="92" w:name="_Toc39165196"/>
-      <w:r>
-        <w:t>3</w:t>
-      </w:r>
-      <w:r>
-        <w:rPr>
-          <w:vertAlign w:val="superscript"/>
-        </w:rPr>
-        <w:t>rd</w:t>
-      </w:r>
-      <w:r>
-        <w:t xml:space="preserve"> party application will </w:t>
-      </w:r>
-      <w:r>
-        <w:t xml:space="preserve">receive response with </w:t>
-      </w:r>
-      <w:proofErr w:type="spellStart"/>
-      <w:r>
-        <w:t>header.location</w:t>
-      </w:r>
-      <w:proofErr w:type="spellEnd"/>
-      <w:r>
-        <w:t>: {</w:t>
-      </w:r>
-      <w:proofErr w:type="spellStart"/>
-      <w:r>
-        <w:t>redirect_uri</w:t>
-      </w:r>
-      <w:proofErr w:type="spellEnd"/>
-      <w:r>
-        <w:t>}</w:t>
-      </w:r>
-      <w:proofErr w:type="gramStart"/>
-      <w:r>
-        <w:t>?code</w:t>
-      </w:r>
-      <w:proofErr w:type="gramEnd"/>
-      <w:r>
-        <w:t>={code}</w:t>
-      </w:r>
-      <w:bookmarkEnd w:id="92"/>
-    </w:p>
-    <w:p>
-      <w:pPr>
-        <w:pStyle w:val="Heading2"/>
-      </w:pPr>
-      <w:bookmarkStart w:id="93" w:name="_Toc39165197"/>
-      <w:proofErr w:type="gramStart"/>
-      <w:r>
-        <w:t>3</w:t>
-      </w:r>
-      <w:r>
-        <w:rPr>
-          <w:vertAlign w:val="superscript"/>
-        </w:rPr>
-        <w:t>rd</w:t>
-      </w:r>
-      <w:proofErr w:type="gramEnd"/>
-      <w:r>
-        <w:t xml:space="preserve"> party </w:t>
-      </w:r>
-      <w:r>
-        <w:t>application must</w:t>
-      </w:r>
-      <w:r>
-        <w:t xml:space="preserve"> submit </w:t>
-      </w:r>
-      <w:r>
-        <w:t>a POST</w:t>
-      </w:r>
-      <w:r>
-        <w:t xml:space="preserve"> as follows</w:t>
-      </w:r>
-      <w:r>
-        <w:t>:</w:t>
-      </w:r>
-      <w:bookmarkEnd w:id="93"/>
-      <w:r>
-        <w:t xml:space="preserve"> </w:t>
-      </w:r>
-    </w:p>
-    <w:bookmarkStart w:id="94" w:name="_Toc39165198"/>
+        <w:t xml:space="preserve"> must match from step 2.1</w:t>
+      </w:r>
+    </w:p>
     <w:p>
       <w:pPr>
         <w:pStyle w:val="Heading3"/>
         <w:spacing w:before="0"/>
       </w:pPr>
-      <w:r>
-        <w:fldChar w:fldCharType="begin"/>
-      </w:r>
-      <w:r>
-        <w:instrText xml:space="preserve"> HYPERLINK "</w:instrText>
-      </w:r>
-      <w:r>
-        <w:instrText>https://{fxcm_domain}/oauth2/token</w:instrText>
-      </w:r>
-      <w:r>
-        <w:instrText xml:space="preserve">" </w:instrText>
-      </w:r>
-      <w:r>
-        <w:fldChar w:fldCharType="separate"/>
-      </w:r>
-      <w:r>
-        <w:rPr>
-          <w:rStyle w:val="Hyperlink"/>
-        </w:rPr>
-        <w:t>https://{fxcm_domain}/oauth2/token</w:t>
+      <w:bookmarkStart w:id="94" w:name="_Toc39165199"/>
+      <w:r>
+        <w:t xml:space="preserve">POST </w:t>
+      </w:r>
+      <w:r>
+        <w:t>BODY</w:t>
+      </w:r>
+      <w:r>
+        <w:t xml:space="preserve"> </w:t>
+      </w:r>
+      <w:r>
+        <w:t xml:space="preserve">must </w:t>
+      </w:r>
+      <w:r>
+        <w:t>contain:</w:t>
       </w:r>
       <w:bookmarkEnd w:id="94"/>
-      <w:r>
-        <w:fldChar w:fldCharType="end"/>
-      </w:r>
     </w:p>
     <w:p>
       <w:pPr>
         <w:pStyle w:val="Heading4"/>
         <w:spacing w:before="0"/>
       </w:pPr>
+      <w:proofErr w:type="gramStart"/>
+      <w:r>
+        <w:t>code</w:t>
+      </w:r>
+      <w:proofErr w:type="gramEnd"/>
+      <w:r>
+        <w:t>:</w:t>
+      </w:r>
+      <w:r>
+        <w:t xml:space="preserve"> </w:t>
+      </w:r>
+      <w:r>
+        <w:t>value from ‘code’ query parameter in step 2.5</w:t>
+      </w:r>
+    </w:p>
+    <w:p>
+      <w:pPr>
+        <w:pStyle w:val="Heading4"/>
+      </w:pPr>
       <w:proofErr w:type="spellStart"/>
-      <w:proofErr w:type="gramStart"/>
-      <w:r>
-        <w:t>fxcm_domain</w:t>
+      <w:r>
+        <w:t>g</w:t>
+      </w:r>
+      <w:r>
+        <w:t>rant_type</w:t>
       </w:r>
       <w:proofErr w:type="spellEnd"/>
-      <w:proofErr w:type="gramEnd"/>
-      <w:r>
-        <w:t xml:space="preserve"> must match from step 2.1</w:t>
-      </w:r>
-    </w:p>
-    <w:p>
-      <w:pPr>
-        <w:pStyle w:val="Heading3"/>
-      </w:pPr>
-      <w:bookmarkStart w:id="95" w:name="_Toc39165199"/>
-      <w:r>
-        <w:t xml:space="preserve">POST </w:t>
-      </w:r>
-      <w:r>
-        <w:t>BODY</w:t>
-      </w:r>
-      <w:r>
-        <w:t xml:space="preserve"> </w:t>
-      </w:r>
-      <w:r>
-        <w:t xml:space="preserve">must </w:t>
-      </w:r>
-      <w:r>
-        <w:t>contain:</w:t>
-      </w:r>
-      <w:bookmarkEnd w:id="95"/>
+      <w:r>
+        <w:t>:</w:t>
+      </w:r>
+      <w:r>
+        <w:t xml:space="preserve"> ‘</w:t>
+      </w:r>
+      <w:proofErr w:type="spellStart"/>
+      <w:r>
+        <w:t>authorization</w:t>
+      </w:r>
+      <w:r>
+        <w:t>_code</w:t>
+      </w:r>
+      <w:proofErr w:type="spellEnd"/>
+      <w:r>
+        <w:t xml:space="preserve">’ </w:t>
+      </w:r>
     </w:p>
     <w:p>
       <w:pPr>
         <w:pStyle w:val="Heading4"/>
-        <w:spacing w:before="0"/>
-      </w:pPr>
-      <w:proofErr w:type="gramStart"/>
-      <w:r>
-        <w:t>code</w:t>
-      </w:r>
-      <w:proofErr w:type="gramEnd"/>
-      <w:r>
-        <w:t>:</w:t>
-      </w:r>
-      <w:r>
-        <w:t xml:space="preserve"> </w:t>
-      </w:r>
-      <w:r>
-        <w:t>value from ‘code’ query parameter in step 2.5</w:t>
+      </w:pPr>
+      <w:proofErr w:type="spellStart"/>
+      <w:r>
+        <w:t>client_id</w:t>
+      </w:r>
+      <w:proofErr w:type="spellEnd"/>
+      <w:r>
+        <w:t>: string value provided by FXCM</w:t>
       </w:r>
     </w:p>
     <w:p>
@@ -1948,97 +1989,45 @@
       </w:pPr>
       <w:proofErr w:type="spellStart"/>
       <w:r>
-        <w:t>g</w:t>
-      </w:r>
-      <w:r>
-        <w:t>rant_type</w:t>
+        <w:t>client_</w:t>
+      </w:r>
+      <w:r>
+        <w:t>secret</w:t>
       </w:r>
       <w:proofErr w:type="spellEnd"/>
       <w:r>
-        <w:t>:</w:t>
-      </w:r>
-      <w:r>
-        <w:t xml:space="preserve"> ‘</w:t>
-      </w:r>
+        <w:t>: string value provided by FXCM</w:t>
+      </w:r>
+    </w:p>
+    <w:p>
+      <w:pPr>
+        <w:pStyle w:val="Heading4"/>
+      </w:pPr>
       <w:proofErr w:type="spellStart"/>
       <w:r>
-        <w:t>authorization</w:t>
-      </w:r>
-      <w:r>
-        <w:t>_code</w:t>
+        <w:t>redirect_uri</w:t>
       </w:r>
       <w:proofErr w:type="spellEnd"/>
       <w:r>
-        <w:t>’</w:t>
-      </w:r>
-    </w:p>
-    <w:p>
-      <w:pPr>
-        <w:pStyle w:val="Heading4"/>
-      </w:pPr>
+        <w:t xml:space="preserve">: exact </w:t>
+      </w:r>
       <w:proofErr w:type="spellStart"/>
       <w:r>
         <w:t>redirect_uri</w:t>
       </w:r>
       <w:proofErr w:type="spellEnd"/>
       <w:r>
-        <w:t>: must be agreed between FXCM and 3</w:t>
-      </w:r>
-      <w:r>
-        <w:rPr>
-          <w:vertAlign w:val="superscript"/>
-        </w:rPr>
-        <w:t>rd</w:t>
-      </w:r>
-      <w:r>
-        <w:t xml:space="preserve"> party and must match exactly</w:t>
-      </w:r>
-    </w:p>
-    <w:p>
-      <w:pPr>
-        <w:pStyle w:val="Heading4"/>
-      </w:pPr>
-      <w:proofErr w:type="spellStart"/>
-      <w:r>
-        <w:t>client_id</w:t>
-      </w:r>
-      <w:proofErr w:type="spellEnd"/>
-      <w:r>
-        <w:t>: string value provided by FXCM and must match exactly</w:t>
-      </w:r>
-    </w:p>
-    <w:p>
-      <w:pPr>
-        <w:pStyle w:val="Heading4"/>
-      </w:pPr>
-      <w:proofErr w:type="spellStart"/>
-      <w:r>
-        <w:t>client_secret</w:t>
-      </w:r>
-      <w:proofErr w:type="spellEnd"/>
-      <w:r>
-        <w:t>:</w:t>
-      </w:r>
-      <w:r>
-        <w:t xml:space="preserve"> </w:t>
-      </w:r>
-      <w:r>
-        <w:t>must be agreed between FXCM and 3</w:t>
-      </w:r>
-      <w:r>
-        <w:rPr>
-          <w:vertAlign w:val="superscript"/>
-        </w:rPr>
-        <w:t>rd</w:t>
-      </w:r>
-      <w:r>
-        <w:t xml:space="preserve"> party and must match exactly</w:t>
+        <w:t xml:space="preserve"> from </w:t>
+      </w:r>
+      <w:r>
+        <w:t>step 2.1</w:t>
       </w:r>
     </w:p>
     <w:p>
       <w:pPr>
         <w:pStyle w:val="Heading2"/>
       </w:pPr>
+      <w:bookmarkStart w:id="95" w:name="_Toc39165202"/>
       <w:bookmarkStart w:id="96" w:name="_Toc39165201"/>
       <w:r>
         <w:t>Client receives JSON response:</w:t>
@@ -2108,34 +2097,52 @@
         <w:pStyle w:val="Heading3"/>
         <w:spacing w:before="0"/>
       </w:pPr>
-      <w:bookmarkStart w:id="97" w:name="_Toc39165202"/>
       <w:proofErr w:type="spellStart"/>
       <w:r>
         <w:t>access_token</w:t>
       </w:r>
       <w:proofErr w:type="spellEnd"/>
       <w:r>
-        <w:t xml:space="preserve">: the API access token to be used to create a </w:t>
+        <w:t xml:space="preserve">: the API access token </w:t>
+      </w:r>
+      <w:r>
+        <w:t>as a JWT to</w:t>
+      </w:r>
+      <w:r>
+        <w:t xml:space="preserve"> create a session</w:t>
+      </w:r>
+      <w:bookmarkEnd w:id="95"/>
+      <w:r>
+        <w:t xml:space="preserve"> with </w:t>
       </w:r>
       <w:proofErr w:type="spellStart"/>
       <w:r>
-        <w:rPr>
-          <w:rFonts w:cs="Arial"/>
-        </w:rPr>
-        <w:t>ForexConnectLite</w:t>
+        <w:t>ForexConnect</w:t>
       </w:r>
       <w:proofErr w:type="spellEnd"/>
       <w:r>
-        <w:rPr>
-          <w:rFonts w:cs="Arial"/>
-        </w:rPr>
-        <w:t xml:space="preserve"> </w:t>
-      </w:r>
-      <w:r>
-        <w:t>session</w:t>
-      </w:r>
-    </w:p>
-    <w:bookmarkEnd w:id="97"/>
+        <w:t xml:space="preserve"> Lite</w:t>
+      </w:r>
+    </w:p>
+    <w:p>
+      <w:pPr>
+        <w:pStyle w:val="Heading3"/>
+        <w:rPr>
+          <w:i/>
+        </w:rPr>
+      </w:pPr>
+      <w:proofErr w:type="spellStart"/>
+      <w:r>
+        <w:t>refresh_token</w:t>
+      </w:r>
+      <w:proofErr w:type="spellEnd"/>
+      <w:r>
+        <w:t xml:space="preserve">: </w:t>
+      </w:r>
+      <w:r>
+        <w:t>a refresh token which can be used to get a new access token</w:t>
+      </w:r>
+    </w:p>
     <w:p>
       <w:pPr>
         <w:pStyle w:val="Heading2"/>
@@ -2276,139 +2283,10 @@
     </w:p>
     <w:p>
       <w:pPr>
-        <w:pStyle w:val="Heading2"/>
-      </w:pPr>
-      <w:r>
-        <w:t>PKCE support available via the following parameters:</w:t>
-      </w:r>
-    </w:p>
-    <w:p>
-      <w:pPr>
-        <w:pStyle w:val="Heading3"/>
-      </w:pPr>
-      <w:proofErr w:type="spellStart"/>
-      <w:r>
-        <w:t>code_challenge_method</w:t>
-      </w:r>
-      <w:proofErr w:type="spellEnd"/>
-      <w:r>
-        <w:t>= Set to S256 to indicate that SHA-256 hashing is used to transform the code verifier.</w:t>
-      </w:r>
-    </w:p>
-    <w:p>
-      <w:pPr>
-        <w:pStyle w:val="Heading3"/>
-      </w:pPr>
-      <w:proofErr w:type="spellStart"/>
-      <w:r>
-        <w:t>code_challenge</w:t>
-      </w:r>
-      <w:proofErr w:type="spellEnd"/>
-      <w:r>
-        <w:t xml:space="preserve">= The BASE64URL-encoded SHA-256 hash of a random 32 bytes called code verifier which the client must generate and store internally and which is intended to prevent </w:t>
-      </w:r>
+        <w:pStyle w:val="Heading1"/>
+      </w:pPr>
       <w:r>
         <w:lastRenderedPageBreak/>
-        <w:t>code injection and CSRF attacks. Originally specified in the PKCE extension (RFC 7336) to OAuth 2.0.</w:t>
-      </w:r>
-    </w:p>
-    <w:p>
-      <w:pPr>
-        <w:pStyle w:val="Heading3"/>
-      </w:pPr>
-      <w:proofErr w:type="gramStart"/>
-      <w:r>
-        <w:t>state</w:t>
-      </w:r>
-      <w:proofErr w:type="gramEnd"/>
-      <w:r>
-        <w:t xml:space="preserve">= Optional opaque value set by the client which the </w:t>
-      </w:r>
-      <w:proofErr w:type="spellStart"/>
-      <w:r>
-        <w:t>authorisation</w:t>
-      </w:r>
-      <w:proofErr w:type="spellEnd"/>
-      <w:r>
-        <w:t xml:space="preserve"> server will echo verbatim in the </w:t>
-      </w:r>
-      <w:proofErr w:type="spellStart"/>
-      <w:r>
-        <w:t>authorisation</w:t>
-      </w:r>
-      <w:proofErr w:type="spellEnd"/>
-      <w:r>
-        <w:t xml:space="preserve"> response. Enables the client to encode application state information to appear at the </w:t>
-      </w:r>
-      <w:proofErr w:type="spellStart"/>
-      <w:r>
-        <w:t>redirect_uri</w:t>
-      </w:r>
-      <w:proofErr w:type="spellEnd"/>
-      <w:r>
-        <w:t>.</w:t>
-      </w:r>
-    </w:p>
-    <w:p>
-      <w:pPr>
-        <w:pStyle w:val="Heading3"/>
-      </w:pPr>
-      <w:proofErr w:type="gramStart"/>
-      <w:r>
-        <w:t>nonce</w:t>
-      </w:r>
-      <w:proofErr w:type="gramEnd"/>
-      <w:r>
-        <w:t xml:space="preserve">= String value used to associate a Client session with an ID Token, and to mitigate replay attacks. The value </w:t>
-      </w:r>
-      <w:proofErr w:type="gramStart"/>
-      <w:r>
-        <w:t>is passed through</w:t>
-      </w:r>
-      <w:proofErr w:type="gramEnd"/>
-      <w:r>
-        <w:t xml:space="preserve"> unmodified from the Authentication Request to the ID Token. If present in the ID Token, Clients MUST verify that the nonce Claim Value is equal to the value of the nonce parameter sent in the Authentication Request. If present in the Authentication Request, Authorization Servers MUST include a nonce Claim in the ID Token with the Claim Value being the nonce value sent in the Authentication Request. Authorization Servers SHOULD perform no other processing on nonce values used. The nonce value is a case sensitive string.</w:t>
-      </w:r>
-    </w:p>
-    <w:p>
-      <w:r>
-        <w:rPr>
-          <w:rStyle w:val="code-line"/>
-          <w:rFonts w:ascii="Consolas" w:hAnsi="Consolas"/>
-          <w:color w:val="FFFFFF"/>
-        </w:rPr>
-        <w:t>&amp;code_challenge_method=</w:t>
-      </w:r>
-      <w:r>
-        <w:rPr>
-          <w:rStyle w:val="light-blue-text"/>
-          <w:rFonts w:ascii="Consolas" w:hAnsi="Consolas"/>
-          <w:color w:val="FFFFFF"/>
-        </w:rPr>
-        <w:t>S256</w:t>
-      </w:r>
-      <w:r>
-        <w:rPr>
-          <w:rStyle w:val="code-line"/>
-          <w:rFonts w:ascii="Consolas" w:hAnsi="Consolas"/>
-          <w:color w:val="FFFFFF"/>
-        </w:rPr>
-        <w:t>&amp;code_challenge=</w:t>
-      </w:r>
-      <w:r>
-        <w:rPr>
-          <w:rStyle w:val="light-blue-text"/>
-          <w:rFonts w:ascii="Consolas" w:hAnsi="Consolas"/>
-          <w:color w:val="FFFFFF"/>
-        </w:rPr>
-        <w:t>BevRs-LmPWJCbgjvrcueBvE6Ev4-</w:t>
-      </w:r>
-      <w:bookmarkStart w:id="98" w:name="_GoBack"/>
-      <w:bookmarkEnd w:id="98"/>
-      <w:r>
-        <w:t xml:space="preserve"> </w:t>
-      </w:r>
-      <w:r>
         <w:t>FXCM Sample Application</w:t>
       </w:r>
     </w:p>
@@ -2441,15 +2319,15 @@
         <w:pStyle w:val="Heading3"/>
         <w:spacing w:before="0"/>
       </w:pPr>
-      <w:hyperlink r:id="rId16" w:history="1">
-        <w:bookmarkStart w:id="99" w:name="_Toc39165213"/>
+      <w:hyperlink r:id="rId15" w:history="1">
+        <w:bookmarkStart w:id="97" w:name="_Toc39165213"/>
         <w:r>
           <w:rPr>
             <w:rStyle w:val="Hyperlink"/>
           </w:rPr>
           <w:t>https://github.com/FXCM/3rd-party-oauth</w:t>
         </w:r>
-        <w:bookmarkEnd w:id="99"/>
+        <w:bookmarkEnd w:id="97"/>
       </w:hyperlink>
       <w:r>
         <w:t xml:space="preserve"> </w:t>
@@ -2492,21 +2370,13 @@
       </w:r>
       <w:proofErr w:type="spellEnd"/>
       <w:r>
-        <w:t xml:space="preserve"> in the sample </w:t>
-      </w:r>
-      <w:proofErr w:type="gramStart"/>
-      <w:r>
-        <w:t xml:space="preserve">are </w:t>
+        <w:t xml:space="preserve"> in the sample are </w:t>
       </w:r>
       <w:r>
         <w:t xml:space="preserve">not </w:t>
       </w:r>
       <w:r>
-        <w:t>configured</w:t>
-      </w:r>
-      <w:proofErr w:type="gramEnd"/>
-      <w:r>
-        <w:t xml:space="preserve"> in the test environment. Please reach out to FXCM customer support to request Demo and Real environment access.</w:t>
+        <w:t>configured in the test environment. Please reach out to FXCM customer support to request Demo and Real environment access.</w:t>
       </w:r>
     </w:p>
     <w:p>
@@ -2588,24 +2458,8 @@
       <w:r>
         <w:t xml:space="preserve">The browser page will display options to verify </w:t>
       </w:r>
-      <w:proofErr w:type="spellStart"/>
-      <w:r>
-        <w:t>authorization_code</w:t>
-      </w:r>
-      <w:proofErr w:type="spellEnd"/>
-      <w:r>
-        <w:t xml:space="preserve"> and </w:t>
-      </w:r>
-      <w:proofErr w:type="spellStart"/>
-      <w:r>
-        <w:t>authorization_code</w:t>
-      </w:r>
-      <w:proofErr w:type="spellEnd"/>
-      <w:r>
-        <w:t xml:space="preserve"> (PKCE) </w:t>
-      </w:r>
-      <w:r>
-        <w:t>grant type workflows</w:t>
+      <w:r>
+        <w:t>OAUTH workflow</w:t>
       </w:r>
     </w:p>
     <w:p>
@@ -2628,12 +2482,38 @@
     <w:p>
       <w:pPr>
         <w:pStyle w:val="Heading4"/>
-      </w:pPr>
-      <w:r>
+        <w:spacing w:before="0"/>
+        <w:rPr>
+          <w:highlight w:val="yellow"/>
+        </w:rPr>
+      </w:pPr>
+      <w:r>
+        <w:rPr>
+          <w:highlight w:val="yellow"/>
+        </w:rPr>
+        <w:t>Connection: REAL</w:t>
+      </w:r>
+      <w:bookmarkStart w:id="98" w:name="_GoBack"/>
+      <w:bookmarkEnd w:id="98"/>
+    </w:p>
+    <w:p>
+      <w:pPr>
+        <w:pStyle w:val="Heading4"/>
+        <w:rPr>
+          <w:highlight w:val="yellow"/>
+        </w:rPr>
+      </w:pPr>
+      <w:r>
+        <w:rPr>
+          <w:highlight w:val="yellow"/>
+        </w:rPr>
         <w:t xml:space="preserve">Username: </w:t>
       </w:r>
       <w:proofErr w:type="spellStart"/>
       <w:r>
+        <w:rPr>
+          <w:highlight w:val="yellow"/>
+        </w:rPr>
         <w:t>oauth_user</w:t>
       </w:r>
       <w:proofErr w:type="spellEnd"/>
@@ -2641,8 +2521,14 @@
     <w:p>
       <w:pPr>
         <w:pStyle w:val="Heading4"/>
-      </w:pPr>
-      <w:r>
+        <w:rPr>
+          <w:highlight w:val="yellow"/>
+        </w:rPr>
+      </w:pPr>
+      <w:r>
+        <w:rPr>
+          <w:highlight w:val="yellow"/>
+        </w:rPr>
         <w:t>Password: fxcm1234</w:t>
       </w:r>
     </w:p>
@@ -2650,7 +2536,7 @@
       <w:pPr>
         <w:pStyle w:val="Heading1"/>
       </w:pPr>
-      <w:bookmarkStart w:id="100" w:name="_Toc39165222"/>
+      <w:bookmarkStart w:id="99" w:name="_Toc39165222"/>
       <w:r>
         <w:lastRenderedPageBreak/>
         <w:t>R</w:t>
@@ -2658,7 +2544,7 @@
       <w:r>
         <w:t>evision History</w:t>
       </w:r>
-      <w:bookmarkEnd w:id="100"/>
+      <w:bookmarkEnd w:id="99"/>
     </w:p>
     <w:tbl>
       <w:tblPr>
@@ -2851,7 +2737,7 @@
               <w:rPr>
                 <w:rFonts w:asciiTheme="minorHAnsi" w:hAnsiTheme="minorHAnsi"/>
               </w:rPr>
-              <w:t>05</w:t>
+              <w:t>11</w:t>
             </w:r>
             <w:r>
               <w:rPr>
@@ -2863,19 +2749,7 @@
               <w:rPr>
                 <w:rFonts w:asciiTheme="minorHAnsi" w:hAnsiTheme="minorHAnsi"/>
               </w:rPr>
-              <w:t>0</w:t>
-            </w:r>
-            <w:r>
-              <w:rPr>
-                <w:rFonts w:asciiTheme="minorHAnsi" w:hAnsiTheme="minorHAnsi"/>
-              </w:rPr>
-              <w:t>1</w:t>
-            </w:r>
-            <w:r>
-              <w:rPr>
-                <w:rFonts w:asciiTheme="minorHAnsi" w:hAnsiTheme="minorHAnsi"/>
-              </w:rPr>
-              <w:t>/2020</w:t>
+              <w:t>29/2022</w:t>
             </w:r>
           </w:p>
         </w:tc>
@@ -2930,6 +2804,12 @@
                 <w:rFonts w:asciiTheme="minorHAnsi" w:hAnsiTheme="minorHAnsi"/>
               </w:rPr>
               <w:t>Document Creation</w:t>
+            </w:r>
+            <w:r>
+              <w:rPr>
+                <w:rFonts w:asciiTheme="minorHAnsi" w:hAnsiTheme="minorHAnsi"/>
+              </w:rPr>
+              <w:t>, First Draft</w:t>
             </w:r>
           </w:p>
         </w:tc>
@@ -2957,12 +2837,6 @@
                 <w:rFonts w:asciiTheme="minorHAnsi" w:hAnsiTheme="minorHAnsi"/>
               </w:rPr>
             </w:pPr>
-            <w:r>
-              <w:rPr>
-                <w:rFonts w:asciiTheme="minorHAnsi" w:hAnsiTheme="minorHAnsi"/>
-              </w:rPr>
-              <w:t>1.1</w:t>
-            </w:r>
           </w:p>
         </w:tc>
         <w:tc>
@@ -2983,12 +2857,6 @@
                 <w:rFonts w:asciiTheme="minorHAnsi" w:hAnsiTheme="minorHAnsi"/>
               </w:rPr>
             </w:pPr>
-            <w:r>
-              <w:rPr>
-                <w:rFonts w:asciiTheme="minorHAnsi" w:hAnsiTheme="minorHAnsi"/>
-              </w:rPr>
-              <w:t>11/2/2020</w:t>
-            </w:r>
           </w:p>
         </w:tc>
         <w:tc>
@@ -3009,12 +2877,6 @@
                 <w:rFonts w:asciiTheme="minorHAnsi" w:hAnsiTheme="minorHAnsi"/>
               </w:rPr>
             </w:pPr>
-            <w:r>
-              <w:rPr>
-                <w:rFonts w:asciiTheme="minorHAnsi" w:hAnsiTheme="minorHAnsi"/>
-              </w:rPr>
-              <w:t>Matthew Schwartz</w:t>
-            </w:r>
           </w:p>
         </w:tc>
         <w:tc>
@@ -3035,26 +2897,6 @@
                 <w:rFonts w:asciiTheme="minorHAnsi" w:hAnsiTheme="minorHAnsi"/>
               </w:rPr>
             </w:pPr>
-            <w:r>
-              <w:rPr>
-                <w:rFonts w:asciiTheme="minorHAnsi" w:hAnsiTheme="minorHAnsi"/>
-              </w:rPr>
-              <w:t>Added alternate production URLs</w:t>
-            </w:r>
-          </w:p>
-          <w:p>
-            <w:pPr>
-              <w:pStyle w:val="TableText"/>
-              <w:rPr>
-                <w:rFonts w:asciiTheme="minorHAnsi" w:hAnsiTheme="minorHAnsi"/>
-              </w:rPr>
-            </w:pPr>
-            <w:r>
-              <w:rPr>
-                <w:rFonts w:asciiTheme="minorHAnsi" w:hAnsiTheme="minorHAnsi"/>
-              </w:rPr>
-              <w:t>Added support for ‘conn’ parameter in JSON response</w:t>
-            </w:r>
           </w:p>
         </w:tc>
       </w:tr>
@@ -3081,12 +2923,6 @@
                 <w:rFonts w:asciiTheme="minorHAnsi" w:hAnsiTheme="minorHAnsi"/>
               </w:rPr>
             </w:pPr>
-            <w:r>
-              <w:rPr>
-                <w:rFonts w:asciiTheme="minorHAnsi" w:hAnsiTheme="minorHAnsi"/>
-              </w:rPr>
-              <w:t>1.2</w:t>
-            </w:r>
           </w:p>
         </w:tc>
         <w:tc>
@@ -3107,12 +2943,6 @@
                 <w:rFonts w:asciiTheme="minorHAnsi" w:hAnsiTheme="minorHAnsi"/>
               </w:rPr>
             </w:pPr>
-            <w:r>
-              <w:rPr>
-                <w:rFonts w:asciiTheme="minorHAnsi" w:hAnsiTheme="minorHAnsi"/>
-              </w:rPr>
-              <w:t>10/25/2022</w:t>
-            </w:r>
           </w:p>
         </w:tc>
         <w:tc>
@@ -3133,12 +2963,6 @@
                 <w:rFonts w:asciiTheme="minorHAnsi" w:hAnsiTheme="minorHAnsi"/>
               </w:rPr>
             </w:pPr>
-            <w:r>
-              <w:rPr>
-                <w:rFonts w:asciiTheme="minorHAnsi" w:hAnsiTheme="minorHAnsi"/>
-              </w:rPr>
-              <w:t>Andre Mermegas</w:t>
-            </w:r>
           </w:p>
         </w:tc>
         <w:tc>
@@ -3155,13 +2979,10 @@
           <w:p>
             <w:pPr>
               <w:pStyle w:val="TableText"/>
+              <w:rPr>
+                <w:rFonts w:asciiTheme="minorHAnsi" w:hAnsiTheme="minorHAnsi"/>
+              </w:rPr>
             </w:pPr>
-            <w:r>
-              <w:rPr>
-                <w:rFonts w:asciiTheme="minorHAnsi" w:hAnsiTheme="minorHAnsi"/>
-              </w:rPr>
-              <w:t>Update to new OAUTH</w:t>
-            </w:r>
           </w:p>
         </w:tc>
       </w:tr>
@@ -4606,7 +4427,22 @@
       <w:rPr>
         <w:sz w:val="16"/>
       </w:rPr>
-      <w:t>FXCM RESTAPI 3</w:t>
+      <w:t xml:space="preserve">FXCM </w:t>
+    </w:r>
+    <w:proofErr w:type="spellStart"/>
+    <w:r>
+      <w:rPr>
+        <w:sz w:val="16"/>
+        <w:highlight w:val="yellow"/>
+      </w:rPr>
+      <w:t>ForexConnectLite</w:t>
+    </w:r>
+    <w:proofErr w:type="spellEnd"/>
+    <w:r>
+      <w:rPr>
+        <w:sz w:val="16"/>
+      </w:rPr>
+      <w:t xml:space="preserve"> 3</w:t>
     </w:r>
     <w:r>
       <w:rPr>
@@ -4676,7 +4512,7 @@
         <w:snapToGrid w:val="0"/>
         <w:sz w:val="16"/>
       </w:rPr>
-      <w:t>5</w:t>
+      <w:t>6</w:t>
     </w:r>
     <w:r>
       <w:rPr>
@@ -9289,16 +9125,6 @@
       <w:szCs w:val="16"/>
     </w:rPr>
   </w:style>
-  <w:style w:type="character" w:customStyle="1" w:styleId="code-line">
-    <w:name w:val="code-line"/>
-    <w:basedOn w:val="DefaultParagraphFont"/>
-    <w:rsid w:val="006B3553"/>
-  </w:style>
-  <w:style w:type="character" w:customStyle="1" w:styleId="light-blue-text">
-    <w:name w:val="light-blue-text"/>
-    <w:basedOn w:val="DefaultParagraphFont"/>
-    <w:rsid w:val="006B3553"/>
-  </w:style>
 </w:styles>
 </file>
 
@@ -9588,11 +9414,12 @@
 </file>
 
 <file path=customXml/item1.xml><?xml version="1.0" encoding="utf-8"?>
-<p:properties xmlns:p="http://schemas.microsoft.com/office/2006/metadata/properties" xmlns:xsi="http://www.w3.org/2001/XMLSchema-instance" xmlns:pc="http://schemas.microsoft.com/office/infopath/2007/PartnerControls">
-  <documentManagement>
-    <Category xmlns="19c011ae-c3af-43b6-ab19-cd56a03f0c16">Project Management</Category>
-  </documentManagement>
-</p:properties>
+<?mso-contentType ?>
+<FormTemplates xmlns="http://schemas.microsoft.com/sharepoint/v3/contenttype/forms">
+  <Display>DocumentLibraryForm</Display>
+  <Edit>DocumentLibraryForm</Edit>
+  <New>DocumentLibraryForm</New>
+</FormTemplates>
 </file>
 
 <file path=customXml/item2.xml><?xml version="1.0" encoding="utf-8"?>
@@ -9776,12 +9603,11 @@
 </file>
 
 <file path=customXml/item3.xml><?xml version="1.0" encoding="utf-8"?>
-<?mso-contentType ?>
-<FormTemplates xmlns="http://schemas.microsoft.com/sharepoint/v3/contenttype/forms">
-  <Display>DocumentLibraryForm</Display>
-  <Edit>DocumentLibraryForm</Edit>
-  <New>DocumentLibraryForm</New>
-</FormTemplates>
+<p:properties xmlns:p="http://schemas.microsoft.com/office/2006/metadata/properties" xmlns:xsi="http://www.w3.org/2001/XMLSchema-instance" xmlns:pc="http://schemas.microsoft.com/office/infopath/2007/PartnerControls">
+  <documentManagement>
+    <Category xmlns="19c011ae-c3af-43b6-ab19-cd56a03f0c16">Project Management</Category>
+  </documentManagement>
+</p:properties>
 </file>
 
 <file path=customXml/item4.xml><?xml version="1.0" encoding="utf-8"?>
@@ -9789,11 +9615,9 @@
 </file>
 
 <file path=customXml/itemProps1.xml><?xml version="1.0" encoding="utf-8"?>
-<ds:datastoreItem xmlns:ds="http://schemas.openxmlformats.org/officeDocument/2006/customXml" ds:itemID="{8266A2EA-EF14-495D-BA0B-CB63A742B6E0}">
+<ds:datastoreItem xmlns:ds="http://schemas.openxmlformats.org/officeDocument/2006/customXml" ds:itemID="{37D8BCBA-8B16-47E8-80D0-7F33A00D2600}">
   <ds:schemaRefs>
-    <ds:schemaRef ds:uri="http://schemas.microsoft.com/office/2006/metadata/properties"/>
-    <ds:schemaRef ds:uri="http://schemas.microsoft.com/office/infopath/2007/PartnerControls"/>
-    <ds:schemaRef ds:uri="19c011ae-c3af-43b6-ab19-cd56a03f0c16"/>
+    <ds:schemaRef ds:uri="http://schemas.microsoft.com/sharepoint/v3/contenttype/forms"/>
   </ds:schemaRefs>
 </ds:datastoreItem>
 </file>
@@ -9818,15 +9642,17 @@
 </file>
 
 <file path=customXml/itemProps3.xml><?xml version="1.0" encoding="utf-8"?>
-<ds:datastoreItem xmlns:ds="http://schemas.openxmlformats.org/officeDocument/2006/customXml" ds:itemID="{37D8BCBA-8B16-47E8-80D0-7F33A00D2600}">
+<ds:datastoreItem xmlns:ds="http://schemas.openxmlformats.org/officeDocument/2006/customXml" ds:itemID="{8266A2EA-EF14-495D-BA0B-CB63A742B6E0}">
   <ds:schemaRefs>
-    <ds:schemaRef ds:uri="http://schemas.microsoft.com/sharepoint/v3/contenttype/forms"/>
+    <ds:schemaRef ds:uri="http://schemas.microsoft.com/office/2006/metadata/properties"/>
+    <ds:schemaRef ds:uri="http://schemas.microsoft.com/office/infopath/2007/PartnerControls"/>
+    <ds:schemaRef ds:uri="19c011ae-c3af-43b6-ab19-cd56a03f0c16"/>
   </ds:schemaRefs>
 </ds:datastoreItem>
 </file>
 
 <file path=customXml/itemProps4.xml><?xml version="1.0" encoding="utf-8"?>
-<ds:datastoreItem xmlns:ds="http://schemas.openxmlformats.org/officeDocument/2006/customXml" ds:itemID="{CB65C539-757C-4D04-8ADA-B8EADEE2F5B7}">
+<ds:datastoreItem xmlns:ds="http://schemas.openxmlformats.org/officeDocument/2006/customXml" ds:itemID="{92C3EB74-394C-4245-B9BF-33BB1950FF7F}">
   <ds:schemaRefs>
     <ds:schemaRef ds:uri="http://schemas.openxmlformats.org/officeDocument/2006/bibliography"/>
   </ds:schemaRefs>

</xml_diff>

<commit_message>
added logout to docx
</commit_message>
<xml_diff>
--- a/3rdPartyOAUTH.docx
+++ b/3rdPartyOAUTH.docx
@@ -319,7 +319,7 @@
           <w:b/>
           <w:sz w:val="28"/>
         </w:rPr>
-        <w:t>12</w:t>
+        <w:t>02</w:t>
       </w:r>
       <w:r>
         <w:rPr>
@@ -333,14 +333,7 @@
           <w:b/>
           <w:sz w:val="28"/>
         </w:rPr>
-        <w:t>15</w:t>
-      </w:r>
-      <w:r>
-        <w:rPr>
-          <w:b/>
-          <w:sz w:val="28"/>
-        </w:rPr>
-        <w:t>/2022</w:t>
+        <w:t>06/2023</w:t>
       </w:r>
     </w:p>
     <w:p>
@@ -508,60 +501,68 @@
       <w:bookmarkEnd w:id="55"/>
       <w:bookmarkEnd w:id="56"/>
       <w:bookmarkEnd w:id="57"/>
-    </w:p>
-    <w:p>
-      <w:pPr>
+      <w:r>
         <w:rPr>
           <w:b/>
           <w:sz w:val="28"/>
         </w:rPr>
-      </w:pPr>
-    </w:p>
-    <w:p>
-      <w:pPr>
-        <w:outlineLvl w:val="0"/>
-        <w:rPr>
-          <w:sz w:val="28"/>
-        </w:rPr>
-      </w:pPr>
-      <w:bookmarkStart w:id="58" w:name="_Toc414346063"/>
-      <w:bookmarkStart w:id="59" w:name="_Toc416766777"/>
-      <w:bookmarkStart w:id="60" w:name="_Toc424109011"/>
-      <w:bookmarkStart w:id="61" w:name="_Toc444586638"/>
-      <w:bookmarkStart w:id="62" w:name="_Toc478471563"/>
-      <w:bookmarkStart w:id="63" w:name="_Toc478542196"/>
-      <w:bookmarkStart w:id="64" w:name="_Toc479587153"/>
-      <w:bookmarkStart w:id="65" w:name="_Toc518648766"/>
-      <w:bookmarkStart w:id="66" w:name="_Toc520362308"/>
-      <w:bookmarkStart w:id="67" w:name="_Toc523126133"/>
-      <w:bookmarkStart w:id="68" w:name="_Toc534707825"/>
-      <w:bookmarkStart w:id="69" w:name="_Toc2338330"/>
-      <w:bookmarkStart w:id="70" w:name="_Toc31981597"/>
-      <w:bookmarkStart w:id="71" w:name="_Toc39165188"/>
-      <w:bookmarkStart w:id="72" w:name="_Toc280023220"/>
-      <w:bookmarkStart w:id="73" w:name="_Toc280783904"/>
-      <w:bookmarkStart w:id="74" w:name="_Toc354158667"/>
-      <w:bookmarkStart w:id="75" w:name="_Toc417543267"/>
-      <w:bookmarkStart w:id="76" w:name="_Toc417891879"/>
-      <w:bookmarkStart w:id="77" w:name="_Toc425402608"/>
-      <w:bookmarkStart w:id="78" w:name="_Toc425507220"/>
-      <w:bookmarkStart w:id="79" w:name="_Toc478466235"/>
-      <w:bookmarkStart w:id="80" w:name="_Toc487011010"/>
-      <w:bookmarkStart w:id="81" w:name="_Toc488652030"/>
-      <w:bookmarkStart w:id="82" w:name="_Toc490467324"/>
-      <w:bookmarkStart w:id="83" w:name="_Toc495319429"/>
-      <w:bookmarkStart w:id="84" w:name="_Toc495494176"/>
-      <w:bookmarkStart w:id="85" w:name="_Toc7170616"/>
-      <w:bookmarkStart w:id="86" w:name="_Toc13554582"/>
-      <w:bookmarkStart w:id="87" w:name="_Toc120794757"/>
-      <w:r>
+        <w:t>Matthew Schwartz</w:t>
+      </w:r>
+      <w:bookmarkStart w:id="58" w:name="_GoBack"/>
+      <w:bookmarkEnd w:id="58"/>
+    </w:p>
+    <w:p>
+      <w:pPr>
         <w:rPr>
           <w:b/>
           <w:sz w:val="28"/>
         </w:rPr>
+      </w:pPr>
+    </w:p>
+    <w:p>
+      <w:pPr>
+        <w:outlineLvl w:val="0"/>
+        <w:rPr>
+          <w:sz w:val="28"/>
+        </w:rPr>
+      </w:pPr>
+      <w:bookmarkStart w:id="59" w:name="_Toc414346063"/>
+      <w:bookmarkStart w:id="60" w:name="_Toc416766777"/>
+      <w:bookmarkStart w:id="61" w:name="_Toc424109011"/>
+      <w:bookmarkStart w:id="62" w:name="_Toc444586638"/>
+      <w:bookmarkStart w:id="63" w:name="_Toc478471563"/>
+      <w:bookmarkStart w:id="64" w:name="_Toc478542196"/>
+      <w:bookmarkStart w:id="65" w:name="_Toc479587153"/>
+      <w:bookmarkStart w:id="66" w:name="_Toc518648766"/>
+      <w:bookmarkStart w:id="67" w:name="_Toc520362308"/>
+      <w:bookmarkStart w:id="68" w:name="_Toc523126133"/>
+      <w:bookmarkStart w:id="69" w:name="_Toc534707825"/>
+      <w:bookmarkStart w:id="70" w:name="_Toc2338330"/>
+      <w:bookmarkStart w:id="71" w:name="_Toc31981597"/>
+      <w:bookmarkStart w:id="72" w:name="_Toc39165188"/>
+      <w:bookmarkStart w:id="73" w:name="_Toc280023220"/>
+      <w:bookmarkStart w:id="74" w:name="_Toc280783904"/>
+      <w:bookmarkStart w:id="75" w:name="_Toc354158667"/>
+      <w:bookmarkStart w:id="76" w:name="_Toc417543267"/>
+      <w:bookmarkStart w:id="77" w:name="_Toc417891879"/>
+      <w:bookmarkStart w:id="78" w:name="_Toc425402608"/>
+      <w:bookmarkStart w:id="79" w:name="_Toc425507220"/>
+      <w:bookmarkStart w:id="80" w:name="_Toc478466235"/>
+      <w:bookmarkStart w:id="81" w:name="_Toc487011010"/>
+      <w:bookmarkStart w:id="82" w:name="_Toc488652030"/>
+      <w:bookmarkStart w:id="83" w:name="_Toc490467324"/>
+      <w:bookmarkStart w:id="84" w:name="_Toc495319429"/>
+      <w:bookmarkStart w:id="85" w:name="_Toc495494176"/>
+      <w:bookmarkStart w:id="86" w:name="_Toc7170616"/>
+      <w:bookmarkStart w:id="87" w:name="_Toc13554582"/>
+      <w:bookmarkStart w:id="88" w:name="_Toc120794757"/>
+      <w:r>
+        <w:rPr>
+          <w:b/>
+          <w:sz w:val="28"/>
+        </w:rPr>
         <w:t>Revision:</w:t>
       </w:r>
-      <w:bookmarkEnd w:id="58"/>
       <w:bookmarkEnd w:id="59"/>
       <w:bookmarkEnd w:id="60"/>
       <w:bookmarkEnd w:id="61"/>
@@ -575,6 +576,7 @@
       <w:bookmarkEnd w:id="69"/>
       <w:bookmarkEnd w:id="70"/>
       <w:bookmarkEnd w:id="71"/>
+      <w:bookmarkEnd w:id="72"/>
       <w:r>
         <w:rPr>
           <w:b/>
@@ -582,7 +584,6 @@
         </w:rPr>
         <w:t xml:space="preserve">  </w:t>
       </w:r>
-      <w:bookmarkEnd w:id="72"/>
       <w:bookmarkEnd w:id="73"/>
       <w:bookmarkEnd w:id="74"/>
       <w:bookmarkEnd w:id="75"/>
@@ -597,6 +598,7 @@
       <w:bookmarkEnd w:id="84"/>
       <w:bookmarkEnd w:id="85"/>
       <w:bookmarkEnd w:id="86"/>
+      <w:bookmarkEnd w:id="87"/>
       <w:r>
         <w:rPr>
           <w:b/>
@@ -604,7 +606,7 @@
         </w:rPr>
         <w:t>1</w:t>
       </w:r>
-      <w:bookmarkEnd w:id="87"/>
+      <w:bookmarkEnd w:id="88"/>
     </w:p>
     <w:p>
       <w:pPr>
@@ -1090,14 +1092,14 @@
       <w:pPr>
         <w:pStyle w:val="Heading1"/>
       </w:pPr>
-      <w:bookmarkStart w:id="88" w:name="_Toc354158668"/>
-      <w:bookmarkStart w:id="89" w:name="_Toc120794758"/>
-      <w:bookmarkEnd w:id="88"/>
+      <w:bookmarkStart w:id="89" w:name="_Toc354158668"/>
+      <w:bookmarkStart w:id="90" w:name="_Toc120794758"/>
+      <w:bookmarkEnd w:id="89"/>
       <w:r>
         <w:lastRenderedPageBreak/>
         <w:t>Introduction</w:t>
       </w:r>
-      <w:bookmarkEnd w:id="89"/>
+      <w:bookmarkEnd w:id="90"/>
     </w:p>
     <w:p>
       <w:pPr>
@@ -1326,7 +1328,7 @@
       <w:pPr>
         <w:pStyle w:val="Heading1"/>
       </w:pPr>
-      <w:bookmarkStart w:id="90" w:name="_Toc120794759"/>
+      <w:bookmarkStart w:id="91" w:name="_Toc120794759"/>
       <w:r>
         <w:lastRenderedPageBreak/>
         <w:t xml:space="preserve">Grant Type: </w:t>
@@ -1335,7 +1337,7 @@
       <w:r>
         <w:t>authorization_code</w:t>
       </w:r>
-      <w:bookmarkEnd w:id="90"/>
+      <w:bookmarkEnd w:id="91"/>
       <w:proofErr w:type="spellEnd"/>
     </w:p>
     <w:p>
@@ -1406,8 +1408,8 @@
         <w:ind w:left="540"/>
         <w:contextualSpacing/>
       </w:pPr>
-      <w:bookmarkStart w:id="91" w:name="_Toc39165191"/>
-      <w:bookmarkStart w:id="92" w:name="_Toc120794760"/>
+      <w:bookmarkStart w:id="92" w:name="_Toc39165191"/>
+      <w:bookmarkStart w:id="93" w:name="_Toc120794760"/>
       <w:r>
         <w:t>3</w:t>
       </w:r>
@@ -1420,22 +1422,22 @@
       <w:r>
         <w:t xml:space="preserve"> Party application must launch FXCM’s login page</w:t>
       </w:r>
-      <w:bookmarkEnd w:id="91"/>
       <w:bookmarkEnd w:id="92"/>
+      <w:bookmarkEnd w:id="93"/>
     </w:p>
     <w:p>
       <w:pPr>
         <w:pStyle w:val="Heading3"/>
       </w:pPr>
       <w:hyperlink w:history="1">
-        <w:bookmarkStart w:id="93" w:name="_Toc120794761"/>
+        <w:bookmarkStart w:id="94" w:name="_Toc120794761"/>
         <w:r>
           <w:rPr>
             <w:rStyle w:val="Hyperlink"/>
           </w:rPr>
           <w:t>https://{fxcm_domain}/oauth/authorize?client_id={client_id}&amp;response_type=code&amp;redirect_uri={redirect_uri}&amp;scope=openid%20trading</w:t>
         </w:r>
-        <w:bookmarkEnd w:id="93"/>
+        <w:bookmarkEnd w:id="94"/>
       </w:hyperlink>
       <w:r>
         <w:t xml:space="preserve"> </w:t>
@@ -1445,11 +1447,11 @@
       <w:pPr>
         <w:pStyle w:val="Heading3"/>
       </w:pPr>
-      <w:bookmarkStart w:id="94" w:name="_Toc120794762"/>
+      <w:bookmarkStart w:id="95" w:name="_Toc120794762"/>
       <w:r>
         <w:t>Required parameters:</w:t>
       </w:r>
-      <w:bookmarkEnd w:id="94"/>
+      <w:bookmarkEnd w:id="95"/>
     </w:p>
     <w:p>
       <w:pPr>
@@ -1657,11 +1659,11 @@
       <w:pPr>
         <w:pStyle w:val="Heading3"/>
       </w:pPr>
-      <w:bookmarkStart w:id="95" w:name="_Toc120794763"/>
+      <w:bookmarkStart w:id="96" w:name="_Toc120794763"/>
       <w:r>
         <w:t>Optional parameters for PKCE support:</w:t>
       </w:r>
-      <w:bookmarkEnd w:id="95"/>
+      <w:bookmarkEnd w:id="96"/>
     </w:p>
     <w:p>
       <w:pPr>
@@ -1746,35 +1748,35 @@
         <w:pStyle w:val="Heading2"/>
         <w:contextualSpacing/>
       </w:pPr>
-      <w:bookmarkStart w:id="96" w:name="_Toc39165193"/>
-      <w:bookmarkStart w:id="97" w:name="_Toc120794764"/>
+      <w:bookmarkStart w:id="97" w:name="_Toc39165193"/>
+      <w:bookmarkStart w:id="98" w:name="_Toc120794764"/>
       <w:r>
         <w:lastRenderedPageBreak/>
         <w:t>The end user must enter their FXCM login credentials</w:t>
       </w:r>
-      <w:bookmarkEnd w:id="96"/>
       <w:bookmarkEnd w:id="97"/>
+      <w:bookmarkEnd w:id="98"/>
     </w:p>
     <w:p>
       <w:pPr>
         <w:pStyle w:val="Heading2"/>
         <w:contextualSpacing/>
       </w:pPr>
-      <w:bookmarkStart w:id="98" w:name="_Toc39165194"/>
-      <w:bookmarkStart w:id="99" w:name="_Toc120794765"/>
+      <w:bookmarkStart w:id="99" w:name="_Toc39165194"/>
+      <w:bookmarkStart w:id="100" w:name="_Toc120794765"/>
       <w:r>
         <w:t>The user will be prompted to and must subsequently approve the request</w:t>
       </w:r>
-      <w:bookmarkEnd w:id="98"/>
       <w:bookmarkEnd w:id="99"/>
+      <w:bookmarkEnd w:id="100"/>
     </w:p>
     <w:p>
       <w:pPr>
         <w:pStyle w:val="Heading2"/>
         <w:contextualSpacing/>
       </w:pPr>
-      <w:bookmarkStart w:id="100" w:name="_Toc39165195"/>
-      <w:bookmarkStart w:id="101" w:name="_Toc120794766"/>
+      <w:bookmarkStart w:id="101" w:name="_Toc39165195"/>
+      <w:bookmarkStart w:id="102" w:name="_Toc120794766"/>
       <w:r>
         <w:t xml:space="preserve">FXCM </w:t>
       </w:r>
@@ -1794,16 +1796,16 @@
       <w:r>
         <w:t>} with the query parameter: code</w:t>
       </w:r>
-      <w:bookmarkEnd w:id="100"/>
       <w:bookmarkEnd w:id="101"/>
+      <w:bookmarkEnd w:id="102"/>
     </w:p>
     <w:p>
       <w:pPr>
         <w:pStyle w:val="Heading2"/>
         <w:contextualSpacing/>
       </w:pPr>
-      <w:bookmarkStart w:id="102" w:name="_Toc39165196"/>
-      <w:bookmarkStart w:id="103" w:name="_Toc120794767"/>
+      <w:bookmarkStart w:id="103" w:name="_Toc39165196"/>
+      <w:bookmarkStart w:id="104" w:name="_Toc120794767"/>
       <w:r>
         <w:t>3</w:t>
       </w:r>
@@ -1843,16 +1845,16 @@
       <w:r>
         <w:t>={code}</w:t>
       </w:r>
-      <w:bookmarkEnd w:id="102"/>
       <w:bookmarkEnd w:id="103"/>
+      <w:bookmarkEnd w:id="104"/>
     </w:p>
     <w:p>
       <w:pPr>
         <w:pStyle w:val="Heading2"/>
         <w:contextualSpacing/>
       </w:pPr>
-      <w:bookmarkStart w:id="104" w:name="_Toc39165197"/>
-      <w:bookmarkStart w:id="105" w:name="_Toc120794768"/>
+      <w:bookmarkStart w:id="105" w:name="_Toc39165197"/>
+      <w:bookmarkStart w:id="106" w:name="_Toc120794768"/>
       <w:r>
         <w:t>3</w:t>
       </w:r>
@@ -1877,13 +1879,13 @@
       <w:r>
         <w:t>:</w:t>
       </w:r>
-      <w:bookmarkEnd w:id="104"/>
       <w:bookmarkEnd w:id="105"/>
+      <w:bookmarkEnd w:id="106"/>
       <w:r>
         <w:t xml:space="preserve"> </w:t>
       </w:r>
     </w:p>
-    <w:bookmarkStart w:id="106" w:name="_Toc39165198"/>
+    <w:bookmarkStart w:id="107" w:name="_Toc39165198"/>
     <w:p>
       <w:pPr>
         <w:pStyle w:val="Heading3"/>
@@ -1904,15 +1906,15 @@
       <w:r>
         <w:fldChar w:fldCharType="separate"/>
       </w:r>
-      <w:bookmarkStart w:id="107" w:name="_Toc120794769"/>
+      <w:bookmarkStart w:id="108" w:name="_Toc120794769"/>
       <w:r>
         <w:rPr>
           <w:rStyle w:val="Hyperlink"/>
         </w:rPr>
         <w:t>https://{fxcm_domain}/oauth2/token</w:t>
       </w:r>
-      <w:bookmarkEnd w:id="106"/>
       <w:bookmarkEnd w:id="107"/>
+      <w:bookmarkEnd w:id="108"/>
       <w:r>
         <w:fldChar w:fldCharType="end"/>
       </w:r>
@@ -1938,8 +1940,8 @@
         <w:pStyle w:val="Heading3"/>
         <w:spacing w:before="0"/>
       </w:pPr>
-      <w:bookmarkStart w:id="108" w:name="_Toc39165199"/>
-      <w:bookmarkStart w:id="109" w:name="_Toc120794770"/>
+      <w:bookmarkStart w:id="109" w:name="_Toc39165199"/>
+      <w:bookmarkStart w:id="110" w:name="_Toc120794770"/>
       <w:r>
         <w:t xml:space="preserve">POST </w:t>
       </w:r>
@@ -1955,8 +1957,8 @@
       <w:r>
         <w:t>contain:</w:t>
       </w:r>
-      <w:bookmarkEnd w:id="108"/>
       <w:bookmarkEnd w:id="109"/>
+      <w:bookmarkEnd w:id="110"/>
     </w:p>
     <w:p>
       <w:pPr>
@@ -2065,9 +2067,9 @@
       <w:pPr>
         <w:pStyle w:val="Heading2"/>
       </w:pPr>
-      <w:bookmarkStart w:id="110" w:name="_Toc39165201"/>
-      <w:bookmarkStart w:id="111" w:name="_Toc120794771"/>
-      <w:bookmarkStart w:id="112" w:name="_Toc39165202"/>
+      <w:bookmarkStart w:id="111" w:name="_Toc39165201"/>
+      <w:bookmarkStart w:id="112" w:name="_Toc120794771"/>
+      <w:bookmarkStart w:id="113" w:name="_Toc39165202"/>
       <w:r>
         <w:t>Client receives JSON response:</w:t>
       </w:r>
@@ -2129,15 +2131,15 @@
       <w:r>
         <w:t>: ‘Bearer’}</w:t>
       </w:r>
-      <w:bookmarkEnd w:id="110"/>
       <w:bookmarkEnd w:id="111"/>
+      <w:bookmarkEnd w:id="112"/>
     </w:p>
     <w:p>
       <w:pPr>
         <w:pStyle w:val="Heading3"/>
         <w:spacing w:before="0"/>
       </w:pPr>
-      <w:bookmarkStart w:id="113" w:name="_Toc120794772"/>
+      <w:bookmarkStart w:id="114" w:name="_Toc120794772"/>
       <w:proofErr w:type="spellStart"/>
       <w:r>
         <w:t>access_token</w:t>
@@ -2152,7 +2154,7 @@
       <w:r>
         <w:t xml:space="preserve"> create a session</w:t>
       </w:r>
-      <w:bookmarkEnd w:id="112"/>
+      <w:bookmarkEnd w:id="113"/>
       <w:r>
         <w:t xml:space="preserve"> with </w:t>
       </w:r>
@@ -2164,7 +2166,7 @@
       <w:r>
         <w:t xml:space="preserve"> Lite</w:t>
       </w:r>
-      <w:bookmarkEnd w:id="113"/>
+      <w:bookmarkEnd w:id="114"/>
     </w:p>
     <w:p>
       <w:pPr>
@@ -2173,7 +2175,7 @@
           <w:i/>
         </w:rPr>
       </w:pPr>
-      <w:bookmarkStart w:id="114" w:name="_Toc120794773"/>
+      <w:bookmarkStart w:id="115" w:name="_Toc120794773"/>
       <w:proofErr w:type="spellStart"/>
       <w:r>
         <w:t>refresh_token</w:t>
@@ -2185,13 +2187,13 @@
       <w:r>
         <w:t>a refresh token which can be used to get a new access token</w:t>
       </w:r>
-      <w:bookmarkEnd w:id="114"/>
+      <w:bookmarkEnd w:id="115"/>
     </w:p>
     <w:p>
       <w:pPr>
         <w:pStyle w:val="Heading2"/>
       </w:pPr>
-      <w:bookmarkStart w:id="115" w:name="_Toc120794774"/>
+      <w:bookmarkStart w:id="116" w:name="_Toc120794774"/>
       <w:r>
         <w:t>3</w:t>
       </w:r>
@@ -2204,7 +2206,7 @@
       <w:r>
         <w:t xml:space="preserve"> party application may submit post to get new access token through the refresh mechanism</w:t>
       </w:r>
-      <w:bookmarkEnd w:id="115"/>
+      <w:bookmarkEnd w:id="116"/>
     </w:p>
     <w:p>
       <w:pPr>
@@ -2212,14 +2214,14 @@
         <w:spacing w:before="0"/>
       </w:pPr>
       <w:hyperlink w:history="1">
-        <w:bookmarkStart w:id="116" w:name="_Toc120794775"/>
+        <w:bookmarkStart w:id="117" w:name="_Toc120794775"/>
         <w:r>
           <w:rPr>
             <w:rStyle w:val="Hyperlink"/>
           </w:rPr>
           <w:t>https://{fxcm_domain}/oauth2/token</w:t>
         </w:r>
-        <w:bookmarkEnd w:id="116"/>
+        <w:bookmarkEnd w:id="117"/>
       </w:hyperlink>
     </w:p>
     <w:p>
@@ -2331,14 +2333,96 @@
     </w:p>
     <w:p>
       <w:pPr>
+        <w:pStyle w:val="Heading2"/>
+      </w:pPr>
+      <w:r>
+        <w:t>3</w:t>
+      </w:r>
+      <w:r>
+        <w:rPr>
+          <w:vertAlign w:val="superscript"/>
+        </w:rPr>
+        <w:t>rd</w:t>
+      </w:r>
+      <w:r>
+        <w:t xml:space="preserve"> party application may submit post to </w:t>
+      </w:r>
+      <w:r>
+        <w:t>logout and clear cookies</w:t>
+      </w:r>
+    </w:p>
+    <w:p>
+      <w:pPr>
+        <w:pStyle w:val="Heading3"/>
+        <w:spacing w:before="0"/>
+      </w:pPr>
+      <w:hyperlink w:history="1">
+        <w:r>
+          <w:rPr>
+            <w:rStyle w:val="Hyperlink"/>
+          </w:rPr>
+          <w:t>https://{fxcm_domain}/oauth2/logout</w:t>
+        </w:r>
+      </w:hyperlink>
+      <w:r>
+        <w:t xml:space="preserve"> </w:t>
+      </w:r>
+    </w:p>
+    <w:p>
+      <w:pPr>
+        <w:pStyle w:val="Heading4"/>
+      </w:pPr>
+      <w:r>
+        <w:t>POST BODY must contain:</w:t>
+      </w:r>
+    </w:p>
+    <w:p>
+      <w:pPr>
+        <w:pStyle w:val="Heading5"/>
+      </w:pPr>
+      <w:proofErr w:type="spellStart"/>
+      <w:r>
+        <w:t>client_id</w:t>
+      </w:r>
+      <w:proofErr w:type="spellEnd"/>
+      <w:r>
+        <w:t>: string value provided by FXCM and must match exactly</w:t>
+      </w:r>
+    </w:p>
+    <w:p>
+      <w:pPr>
+        <w:pStyle w:val="Heading5"/>
+      </w:pPr>
+      <w:proofErr w:type="spellStart"/>
+      <w:r>
+        <w:t>redirect_uri</w:t>
+      </w:r>
+      <w:proofErr w:type="spellEnd"/>
+      <w:r>
+        <w:t>: must be agreed between FXCM and 3</w:t>
+      </w:r>
+      <w:r>
+        <w:rPr>
+          <w:vertAlign w:val="superscript"/>
+        </w:rPr>
+        <w:t>rd</w:t>
+      </w:r>
+      <w:r>
+        <w:t xml:space="preserve"> party and must match exactly</w:t>
+      </w:r>
+    </w:p>
+    <w:p/>
+    <w:p/>
+    <w:p>
+      <w:pPr>
         <w:pStyle w:val="Heading1"/>
       </w:pPr>
-      <w:bookmarkStart w:id="117" w:name="_Toc120794776"/>
+      <w:bookmarkStart w:id="118" w:name="_Toc120794776"/>
       <w:r>
         <w:lastRenderedPageBreak/>
         <w:t>FXCM Sample Application</w:t>
       </w:r>
-      <w:bookmarkEnd w:id="117"/>
+      <w:bookmarkEnd w:id="118"/>
     </w:p>
     <w:p>
       <w:pPr>
@@ -2352,7 +2436,7 @@
         </w:tabs>
         <w:ind w:left="540"/>
       </w:pPr>
-      <w:bookmarkStart w:id="118" w:name="_Toc120794777"/>
+      <w:bookmarkStart w:id="119" w:name="_Toc120794777"/>
       <w:r>
         <w:t xml:space="preserve">Visit FXCM’s </w:t>
       </w:r>
@@ -2364,7 +2448,7 @@
       <w:r>
         <w:t xml:space="preserve"> page</w:t>
       </w:r>
-      <w:bookmarkEnd w:id="118"/>
+      <w:bookmarkEnd w:id="119"/>
     </w:p>
     <w:p>
       <w:pPr>
@@ -2374,24 +2458,24 @@
           <w:highlight w:val="yellow"/>
         </w:rPr>
       </w:pPr>
-      <w:bookmarkStart w:id="119" w:name="_Toc120794778"/>
+      <w:bookmarkStart w:id="120" w:name="_Toc120794778"/>
       <w:r>
         <w:rPr>
           <w:highlight w:val="yellow"/>
         </w:rPr>
         <w:t>TBD</w:t>
       </w:r>
-      <w:bookmarkEnd w:id="119"/>
+      <w:bookmarkEnd w:id="120"/>
     </w:p>
     <w:p>
       <w:pPr>
         <w:pStyle w:val="Heading2"/>
       </w:pPr>
-      <w:bookmarkStart w:id="120" w:name="_Toc120794779"/>
+      <w:bookmarkStart w:id="121" w:name="_Toc120794779"/>
       <w:r>
         <w:t>Clone the master branch of the project:</w:t>
       </w:r>
-      <w:bookmarkEnd w:id="120"/>
+      <w:bookmarkEnd w:id="121"/>
       <w:r>
         <w:t xml:space="preserve"> </w:t>
       </w:r>
@@ -2400,7 +2484,7 @@
       <w:pPr>
         <w:pStyle w:val="Heading3"/>
       </w:pPr>
-      <w:bookmarkStart w:id="121" w:name="_Toc120794780"/>
+      <w:bookmarkStart w:id="122" w:name="_Toc120794780"/>
       <w:r>
         <w:t xml:space="preserve">Note the </w:t>
       </w:r>
@@ -2434,13 +2518,13 @@
       <w:r>
         <w:t>configured in the test environment. Please reach out to FXCM customer support to request Demo and Real environment access.</w:t>
       </w:r>
-      <w:bookmarkEnd w:id="121"/>
+      <w:bookmarkEnd w:id="122"/>
     </w:p>
     <w:p>
       <w:pPr>
         <w:pStyle w:val="Heading2"/>
       </w:pPr>
-      <w:bookmarkStart w:id="122" w:name="_Toc120794781"/>
+      <w:bookmarkStart w:id="123" w:name="_Toc120794781"/>
       <w:r>
         <w:t>Navigate to the cloned repository and run the command: ‘</w:t>
       </w:r>
@@ -2452,37 +2536,37 @@
       <w:r>
         <w:t xml:space="preserve"> install’</w:t>
       </w:r>
-      <w:bookmarkEnd w:id="122"/>
+      <w:bookmarkEnd w:id="123"/>
     </w:p>
     <w:p>
       <w:pPr>
         <w:pStyle w:val="Heading2"/>
       </w:pPr>
-      <w:bookmarkStart w:id="123" w:name="_Toc120794782"/>
+      <w:bookmarkStart w:id="124" w:name="_Toc120794782"/>
       <w:r>
         <w:t>Run the command: ‘node server’</w:t>
       </w:r>
-      <w:bookmarkEnd w:id="123"/>
+      <w:bookmarkEnd w:id="124"/>
     </w:p>
     <w:p>
       <w:pPr>
         <w:pStyle w:val="Heading3"/>
         <w:spacing w:before="0"/>
       </w:pPr>
-      <w:bookmarkStart w:id="124" w:name="_Toc120794783"/>
+      <w:bookmarkStart w:id="125" w:name="_Toc120794783"/>
       <w:r>
         <w:t xml:space="preserve">Note that node version should be at least </w:t>
       </w:r>
       <w:r>
         <w:t>v10.16.0</w:t>
       </w:r>
-      <w:bookmarkEnd w:id="124"/>
+      <w:bookmarkEnd w:id="125"/>
     </w:p>
     <w:p>
       <w:pPr>
         <w:pStyle w:val="Heading2"/>
       </w:pPr>
-      <w:bookmarkStart w:id="125" w:name="_Toc120794784"/>
+      <w:bookmarkStart w:id="126" w:name="_Toc120794784"/>
       <w:r>
         <w:t>Visit localhost</w:t>
       </w:r>
@@ -2500,8 +2584,6 @@
       <w:r>
         <w:t xml:space="preserve"> on a browser</w:t>
       </w:r>
-      <w:bookmarkStart w:id="126" w:name="_GoBack"/>
-      <w:bookmarkEnd w:id="125"/>
       <w:bookmarkEnd w:id="126"/>
     </w:p>
     <w:p>
@@ -2906,6 +2988,12 @@
                 <w:rFonts w:asciiTheme="minorHAnsi" w:hAnsiTheme="minorHAnsi"/>
               </w:rPr>
             </w:pPr>
+            <w:r>
+              <w:rPr>
+                <w:rFonts w:asciiTheme="minorHAnsi" w:hAnsiTheme="minorHAnsi"/>
+              </w:rPr>
+              <w:t>1.1</w:t>
+            </w:r>
           </w:p>
         </w:tc>
         <w:tc>
@@ -2926,6 +3014,12 @@
                 <w:rFonts w:asciiTheme="minorHAnsi" w:hAnsiTheme="minorHAnsi"/>
               </w:rPr>
             </w:pPr>
+            <w:r>
+              <w:rPr>
+                <w:rFonts w:asciiTheme="minorHAnsi" w:hAnsiTheme="minorHAnsi"/>
+              </w:rPr>
+              <w:t>02/06/2023</w:t>
+            </w:r>
           </w:p>
         </w:tc>
         <w:tc>
@@ -2946,6 +3040,12 @@
                 <w:rFonts w:asciiTheme="minorHAnsi" w:hAnsiTheme="minorHAnsi"/>
               </w:rPr>
             </w:pPr>
+            <w:r>
+              <w:rPr>
+                <w:rFonts w:asciiTheme="minorHAnsi" w:hAnsiTheme="minorHAnsi"/>
+              </w:rPr>
+              <w:t>Matthew Schwartz</w:t>
+            </w:r>
           </w:p>
         </w:tc>
         <w:tc>
@@ -2966,6 +3066,12 @@
                 <w:rFonts w:asciiTheme="minorHAnsi" w:hAnsiTheme="minorHAnsi"/>
               </w:rPr>
             </w:pPr>
+            <w:r>
+              <w:rPr>
+                <w:rFonts w:asciiTheme="minorHAnsi" w:hAnsiTheme="minorHAnsi"/>
+              </w:rPr>
+              <w:t>2.9 – Added Logout</w:t>
+            </w:r>
           </w:p>
         </w:tc>
       </w:tr>
@@ -4580,7 +4686,7 @@
         <w:snapToGrid w:val="0"/>
         <w:sz w:val="16"/>
       </w:rPr>
-      <w:t>5</w:t>
+      <w:t>6</w:t>
     </w:r>
     <w:r>
       <w:rPr>
@@ -9491,6 +9597,14 @@
 </file>
 
 <file path=customXml/item2.xml><?xml version="1.0" encoding="utf-8"?>
+<p:properties xmlns:p="http://schemas.microsoft.com/office/2006/metadata/properties" xmlns:xsi="http://www.w3.org/2001/XMLSchema-instance" xmlns:pc="http://schemas.microsoft.com/office/infopath/2007/PartnerControls">
+  <documentManagement>
+    <Category xmlns="19c011ae-c3af-43b6-ab19-cd56a03f0c16">Project Management</Category>
+  </documentManagement>
+</p:properties>
+</file>
+
+<file path=customXml/item3.xml><?xml version="1.0" encoding="utf-8"?>
 <ct:contentTypeSchema xmlns:ct="http://schemas.microsoft.com/office/2006/metadata/contentType" xmlns:ma="http://schemas.microsoft.com/office/2006/metadata/properties/metaAttributes" ct:_="" ma:_="" ma:contentTypeName="Project Site Document" ma:contentTypeID="0x0101005D6B3CCE31F02D46B9EE441553C7B8A1" ma:contentTypeVersion="3" ma:contentTypeDescription="" ma:contentTypeScope="" ma:versionID="b59cc5969c9f2358351cc722e296e92e">
   <xsd:schema xmlns:xsd="http://www.w3.org/2001/XMLSchema" xmlns:xs="http://www.w3.org/2001/XMLSchema" xmlns:p="http://schemas.microsoft.com/office/2006/metadata/properties" xmlns:ns2="19c011ae-c3af-43b6-ab19-cd56a03f0c16" xmlns:ns3="cbb62e8d-e7c5-48e9-bed0-accb85784251" targetNamespace="http://schemas.microsoft.com/office/2006/metadata/properties" ma:root="true" ma:fieldsID="ac00d90044d1a7f9b2d3aad109edb0c4" ns2:_="" ns3:_="">
     <xsd:import namespace="19c011ae-c3af-43b6-ab19-cd56a03f0c16"/>
@@ -9670,14 +9784,6 @@
 </ct:contentTypeSchema>
 </file>
 
-<file path=customXml/item3.xml><?xml version="1.0" encoding="utf-8"?>
-<p:properties xmlns:p="http://schemas.microsoft.com/office/2006/metadata/properties" xmlns:xsi="http://www.w3.org/2001/XMLSchema-instance" xmlns:pc="http://schemas.microsoft.com/office/infopath/2007/PartnerControls">
-  <documentManagement>
-    <Category xmlns="19c011ae-c3af-43b6-ab19-cd56a03f0c16">Project Management</Category>
-  </documentManagement>
-</p:properties>
-</file>
-
 <file path=customXml/item4.xml><?xml version="1.0" encoding="utf-8"?>
 <b:Sources xmlns:b="http://schemas.openxmlformats.org/officeDocument/2006/bibliography" xmlns="http://schemas.openxmlformats.org/officeDocument/2006/bibliography" SelectedStyle="\APASixthEditionOfficeOnline.xsl" StyleName="APA" Version="6"/>
 </file>
@@ -9691,6 +9797,16 @@
 </file>
 
 <file path=customXml/itemProps2.xml><?xml version="1.0" encoding="utf-8"?>
+<ds:datastoreItem xmlns:ds="http://schemas.openxmlformats.org/officeDocument/2006/customXml" ds:itemID="{8266A2EA-EF14-495D-BA0B-CB63A742B6E0}">
+  <ds:schemaRefs>
+    <ds:schemaRef ds:uri="http://schemas.microsoft.com/office/2006/metadata/properties"/>
+    <ds:schemaRef ds:uri="http://schemas.microsoft.com/office/infopath/2007/PartnerControls"/>
+    <ds:schemaRef ds:uri="19c011ae-c3af-43b6-ab19-cd56a03f0c16"/>
+  </ds:schemaRefs>
+</ds:datastoreItem>
+</file>
+
+<file path=customXml/itemProps3.xml><?xml version="1.0" encoding="utf-8"?>
 <ds:datastoreItem xmlns:ds="http://schemas.openxmlformats.org/officeDocument/2006/customXml" ds:itemID="{FC8649C5-0800-4A9B-B8FA-A766C96EC2E1}">
   <ds:schemaRefs>
     <ds:schemaRef ds:uri="http://schemas.microsoft.com/office/2006/metadata/contentType"/>
@@ -9709,18 +9825,8 @@
 </ds:datastoreItem>
 </file>
 
-<file path=customXml/itemProps3.xml><?xml version="1.0" encoding="utf-8"?>
-<ds:datastoreItem xmlns:ds="http://schemas.openxmlformats.org/officeDocument/2006/customXml" ds:itemID="{8266A2EA-EF14-495D-BA0B-CB63A742B6E0}">
-  <ds:schemaRefs>
-    <ds:schemaRef ds:uri="http://schemas.microsoft.com/office/2006/metadata/properties"/>
-    <ds:schemaRef ds:uri="http://schemas.microsoft.com/office/infopath/2007/PartnerControls"/>
-    <ds:schemaRef ds:uri="19c011ae-c3af-43b6-ab19-cd56a03f0c16"/>
-  </ds:schemaRefs>
-</ds:datastoreItem>
-</file>
-
 <file path=customXml/itemProps4.xml><?xml version="1.0" encoding="utf-8"?>
-<ds:datastoreItem xmlns:ds="http://schemas.openxmlformats.org/officeDocument/2006/customXml" ds:itemID="{F46C07C2-6843-48F7-BA4D-B231039EBA48}">
+<ds:datastoreItem xmlns:ds="http://schemas.openxmlformats.org/officeDocument/2006/customXml" ds:itemID="{98827E13-246C-4017-8F8B-F996D71792E0}">
   <ds:schemaRefs>
     <ds:schemaRef ds:uri="http://schemas.openxmlformats.org/officeDocument/2006/bibliography"/>
   </ds:schemaRefs>

</xml_diff>

<commit_message>
updated doc with URLs and removed draft badge
</commit_message>
<xml_diff>
--- a/3rdPartyOAUTH.docx
+++ b/3rdPartyOAUTH.docx
@@ -30,21 +30,12 @@
         </w:rPr>
         <w:t xml:space="preserve">FXCM </w:t>
       </w:r>
-      <w:proofErr w:type="spellStart"/>
       <w:r>
         <w:rPr>
           <w:sz w:val="56"/>
           <w:szCs w:val="56"/>
         </w:rPr>
-        <w:t>ForexConnect</w:t>
-      </w:r>
-      <w:proofErr w:type="spellEnd"/>
-      <w:r>
-        <w:rPr>
-          <w:sz w:val="56"/>
-          <w:szCs w:val="56"/>
-        </w:rPr>
-        <w:t xml:space="preserve"> Lite                </w:t>
+        <w:t xml:space="preserve">ForexConnect Lite                </w:t>
       </w:r>
       <w:r>
         <w:rPr>
@@ -121,120 +112,14 @@
           <w:sz w:val="28"/>
         </w:rPr>
       </w:pPr>
-      <w:r>
+    </w:p>
+    <w:p>
+      <w:pPr>
         <w:rPr>
           <w:b/>
-          <w:noProof/>
           <w:sz w:val="28"/>
         </w:rPr>
-        <mc:AlternateContent>
-          <mc:Choice Requires="wps">
-            <w:drawing>
-              <wp:anchor distT="45720" distB="45720" distL="114300" distR="114300" simplePos="0" relativeHeight="251659264" behindDoc="0" locked="0" layoutInCell="1" allowOverlap="1">
-                <wp:simplePos x="0" y="0"/>
-                <wp:positionH relativeFrom="margin">
-                  <wp:align>center</wp:align>
-                </wp:positionH>
-                <wp:positionV relativeFrom="paragraph">
-                  <wp:posOffset>137794</wp:posOffset>
-                </wp:positionV>
-                <wp:extent cx="4202430" cy="1404620"/>
-                <wp:effectExtent l="171450" t="838200" r="179070" b="845185"/>
-                <wp:wrapSquare wrapText="bothSides"/>
-                <wp:docPr id="217" name="Text Box 2"/>
-                <wp:cNvGraphicFramePr>
-                  <a:graphicFrameLocks xmlns:a="http://schemas.openxmlformats.org/drawingml/2006/main"/>
-                </wp:cNvGraphicFramePr>
-                <a:graphic xmlns:a="http://schemas.openxmlformats.org/drawingml/2006/main">
-                  <a:graphicData uri="http://schemas.microsoft.com/office/word/2010/wordprocessingShape">
-                    <wps:wsp>
-                      <wps:cNvSpPr txBox="1">
-                        <a:spLocks noChangeArrowheads="1"/>
-                      </wps:cNvSpPr>
-                      <wps:spPr bwMode="auto">
-                        <a:xfrm rot="20072457">
-                          <a:off x="0" y="0"/>
-                          <a:ext cx="4202430" cy="1404620"/>
-                        </a:xfrm>
-                        <a:prstGeom prst="rect">
-                          <a:avLst/>
-                        </a:prstGeom>
-                        <a:solidFill>
-                          <a:srgbClr val="FFFFFF"/>
-                        </a:solidFill>
-                        <a:ln w="9525">
-                          <a:solidFill>
-                            <a:srgbClr val="000000"/>
-                          </a:solidFill>
-                          <a:miter lim="800000"/>
-                          <a:headEnd/>
-                          <a:tailEnd/>
-                        </a:ln>
-                      </wps:spPr>
-                      <wps:txbx>
-                        <w:txbxContent>
-                          <w:p>
-                            <w:pPr>
-                              <w:jc w:val="center"/>
-                              <w:rPr>
-                                <w:sz w:val="200"/>
-                              </w:rPr>
-                            </w:pPr>
-                            <w:r>
-                              <w:rPr>
-                                <w:sz w:val="200"/>
-                              </w:rPr>
-                              <w:t>DRAFT</w:t>
-                            </w:r>
-                          </w:p>
-                        </w:txbxContent>
-                      </wps:txbx>
-                      <wps:bodyPr rot="0" vert="horz" wrap="square" lIns="91440" tIns="45720" rIns="91440" bIns="45720" anchor="t" anchorCtr="0">
-                        <a:spAutoFit/>
-                      </wps:bodyPr>
-                    </wps:wsp>
-                  </a:graphicData>
-                </a:graphic>
-                <wp14:sizeRelH relativeFrom="margin">
-                  <wp14:pctWidth>0</wp14:pctWidth>
-                </wp14:sizeRelH>
-                <wp14:sizeRelV relativeFrom="margin">
-                  <wp14:pctHeight>0</wp14:pctHeight>
-                </wp14:sizeRelV>
-              </wp:anchor>
-            </w:drawing>
-          </mc:Choice>
-          <mc:Fallback>
-            <w:pict>
-              <v:shapetype id="_x0000_t202" coordsize="21600,21600" o:spt="202" path="m,l,21600r21600,l21600,xe">
-                <v:stroke joinstyle="miter"/>
-                <v:path gradientshapeok="t" o:connecttype="rect"/>
-              </v:shapetype>
-              <v:shape id="Text Box 2" o:spid="_x0000_s1026" type="#_x0000_t202" style="position:absolute;margin-left:0;margin-top:10.85pt;width:330.9pt;height:110.6pt;rotation:-1668484fd;z-index:251659264;visibility:visible;mso-wrap-style:square;mso-width-percent:0;mso-height-percent:0;mso-wrap-distance-left:9pt;mso-wrap-distance-top:3.6pt;mso-wrap-distance-right:9pt;mso-wrap-distance-bottom:3.6pt;mso-position-horizontal:center;mso-position-horizontal-relative:margin;mso-position-vertical:absolute;mso-position-vertical-relative:text;mso-width-percent:0;mso-height-percent:0;mso-width-relative:margin;mso-height-relative:margin;v-text-anchor:top" o:gfxdata="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">
-                <v:textbox style="mso-fit-shape-to-text:t">
-                  <w:txbxContent>
-                    <w:p>
-                      <w:pPr>
-                        <w:jc w:val="center"/>
-                        <w:rPr>
-                          <w:sz w:val="200"/>
-                        </w:rPr>
-                      </w:pPr>
-                      <w:r>
-                        <w:rPr>
-                          <w:sz w:val="200"/>
-                        </w:rPr>
-                        <w:t>DRAFT</w:t>
-                      </w:r>
-                    </w:p>
-                  </w:txbxContent>
-                </v:textbox>
-                <w10:wrap type="square" anchorx="margin"/>
-              </v:shape>
-            </w:pict>
-          </mc:Fallback>
-        </mc:AlternateContent>
-      </w:r>
+      </w:pPr>
     </w:p>
     <w:p>
       <w:pPr>
@@ -319,7 +204,7 @@
           <w:b/>
           <w:sz w:val="28"/>
         </w:rPr>
-        <w:t>02</w:t>
+        <w:t>04</w:t>
       </w:r>
       <w:r>
         <w:rPr>
@@ -333,7 +218,14 @@
           <w:b/>
           <w:sz w:val="28"/>
         </w:rPr>
-        <w:t>06/2023</w:t>
+        <w:t>13</w:t>
+      </w:r>
+      <w:r>
+        <w:rPr>
+          <w:b/>
+          <w:sz w:val="28"/>
+        </w:rPr>
+        <w:t>/2023</w:t>
       </w:r>
     </w:p>
     <w:p>
@@ -508,8 +400,6 @@
         </w:rPr>
         <w:t>Matthew Schwartz</w:t>
       </w:r>
-      <w:bookmarkStart w:id="58" w:name="_GoBack"/>
-      <w:bookmarkEnd w:id="58"/>
     </w:p>
     <w:p>
       <w:pPr>
@@ -526,36 +416,36 @@
           <w:sz w:val="28"/>
         </w:rPr>
       </w:pPr>
-      <w:bookmarkStart w:id="59" w:name="_Toc414346063"/>
-      <w:bookmarkStart w:id="60" w:name="_Toc416766777"/>
-      <w:bookmarkStart w:id="61" w:name="_Toc424109011"/>
-      <w:bookmarkStart w:id="62" w:name="_Toc444586638"/>
-      <w:bookmarkStart w:id="63" w:name="_Toc478471563"/>
-      <w:bookmarkStart w:id="64" w:name="_Toc478542196"/>
-      <w:bookmarkStart w:id="65" w:name="_Toc479587153"/>
-      <w:bookmarkStart w:id="66" w:name="_Toc518648766"/>
-      <w:bookmarkStart w:id="67" w:name="_Toc520362308"/>
-      <w:bookmarkStart w:id="68" w:name="_Toc523126133"/>
-      <w:bookmarkStart w:id="69" w:name="_Toc534707825"/>
-      <w:bookmarkStart w:id="70" w:name="_Toc2338330"/>
-      <w:bookmarkStart w:id="71" w:name="_Toc31981597"/>
-      <w:bookmarkStart w:id="72" w:name="_Toc39165188"/>
-      <w:bookmarkStart w:id="73" w:name="_Toc280023220"/>
-      <w:bookmarkStart w:id="74" w:name="_Toc280783904"/>
-      <w:bookmarkStart w:id="75" w:name="_Toc354158667"/>
-      <w:bookmarkStart w:id="76" w:name="_Toc417543267"/>
-      <w:bookmarkStart w:id="77" w:name="_Toc417891879"/>
-      <w:bookmarkStart w:id="78" w:name="_Toc425402608"/>
-      <w:bookmarkStart w:id="79" w:name="_Toc425507220"/>
-      <w:bookmarkStart w:id="80" w:name="_Toc478466235"/>
-      <w:bookmarkStart w:id="81" w:name="_Toc487011010"/>
-      <w:bookmarkStart w:id="82" w:name="_Toc488652030"/>
-      <w:bookmarkStart w:id="83" w:name="_Toc490467324"/>
-      <w:bookmarkStart w:id="84" w:name="_Toc495319429"/>
-      <w:bookmarkStart w:id="85" w:name="_Toc495494176"/>
-      <w:bookmarkStart w:id="86" w:name="_Toc7170616"/>
-      <w:bookmarkStart w:id="87" w:name="_Toc13554582"/>
-      <w:bookmarkStart w:id="88" w:name="_Toc120794757"/>
+      <w:bookmarkStart w:id="58" w:name="_Toc414346063"/>
+      <w:bookmarkStart w:id="59" w:name="_Toc416766777"/>
+      <w:bookmarkStart w:id="60" w:name="_Toc424109011"/>
+      <w:bookmarkStart w:id="61" w:name="_Toc444586638"/>
+      <w:bookmarkStart w:id="62" w:name="_Toc478471563"/>
+      <w:bookmarkStart w:id="63" w:name="_Toc478542196"/>
+      <w:bookmarkStart w:id="64" w:name="_Toc479587153"/>
+      <w:bookmarkStart w:id="65" w:name="_Toc518648766"/>
+      <w:bookmarkStart w:id="66" w:name="_Toc520362308"/>
+      <w:bookmarkStart w:id="67" w:name="_Toc523126133"/>
+      <w:bookmarkStart w:id="68" w:name="_Toc534707825"/>
+      <w:bookmarkStart w:id="69" w:name="_Toc2338330"/>
+      <w:bookmarkStart w:id="70" w:name="_Toc31981597"/>
+      <w:bookmarkStart w:id="71" w:name="_Toc39165188"/>
+      <w:bookmarkStart w:id="72" w:name="_Toc280023220"/>
+      <w:bookmarkStart w:id="73" w:name="_Toc280783904"/>
+      <w:bookmarkStart w:id="74" w:name="_Toc354158667"/>
+      <w:bookmarkStart w:id="75" w:name="_Toc417543267"/>
+      <w:bookmarkStart w:id="76" w:name="_Toc417891879"/>
+      <w:bookmarkStart w:id="77" w:name="_Toc425402608"/>
+      <w:bookmarkStart w:id="78" w:name="_Toc425507220"/>
+      <w:bookmarkStart w:id="79" w:name="_Toc478466235"/>
+      <w:bookmarkStart w:id="80" w:name="_Toc487011010"/>
+      <w:bookmarkStart w:id="81" w:name="_Toc488652030"/>
+      <w:bookmarkStart w:id="82" w:name="_Toc490467324"/>
+      <w:bookmarkStart w:id="83" w:name="_Toc495319429"/>
+      <w:bookmarkStart w:id="84" w:name="_Toc495494176"/>
+      <w:bookmarkStart w:id="85" w:name="_Toc7170616"/>
+      <w:bookmarkStart w:id="86" w:name="_Toc13554582"/>
+      <w:bookmarkStart w:id="87" w:name="_Toc120794757"/>
       <w:r>
         <w:rPr>
           <w:b/>
@@ -563,6 +453,7 @@
         </w:rPr>
         <w:t>Revision:</w:t>
       </w:r>
+      <w:bookmarkEnd w:id="58"/>
       <w:bookmarkEnd w:id="59"/>
       <w:bookmarkEnd w:id="60"/>
       <w:bookmarkEnd w:id="61"/>
@@ -576,7 +467,6 @@
       <w:bookmarkEnd w:id="69"/>
       <w:bookmarkEnd w:id="70"/>
       <w:bookmarkEnd w:id="71"/>
-      <w:bookmarkEnd w:id="72"/>
       <w:r>
         <w:rPr>
           <w:b/>
@@ -584,6 +474,7 @@
         </w:rPr>
         <w:t xml:space="preserve">  </w:t>
       </w:r>
+      <w:bookmarkEnd w:id="72"/>
       <w:bookmarkEnd w:id="73"/>
       <w:bookmarkEnd w:id="74"/>
       <w:bookmarkEnd w:id="75"/>
@@ -604,8 +495,9 @@
           <w:b/>
           <w:sz w:val="28"/>
         </w:rPr>
-        <w:t>1</w:t>
-      </w:r>
+        <w:t>2</w:t>
+      </w:r>
+      <w:bookmarkStart w:id="88" w:name="_GoBack"/>
       <w:bookmarkEnd w:id="88"/>
     </w:p>
     <w:p>
@@ -1238,35 +1130,7 @@
         <w:rPr>
           <w:rFonts w:cs="Arial"/>
         </w:rPr>
-        <w:t xml:space="preserve"> party to register their callback URL with FXCM and get issued a </w:t>
-      </w:r>
-      <w:proofErr w:type="spellStart"/>
-      <w:r>
-        <w:rPr>
-          <w:rFonts w:cs="Arial"/>
-        </w:rPr>
-        <w:t>client_id</w:t>
-      </w:r>
-      <w:proofErr w:type="spellEnd"/>
-      <w:r>
-        <w:rPr>
-          <w:rFonts w:cs="Arial"/>
-        </w:rPr>
-        <w:t xml:space="preserve"> and </w:t>
-      </w:r>
-      <w:proofErr w:type="spellStart"/>
-      <w:r>
-        <w:rPr>
-          <w:rFonts w:cs="Arial"/>
-        </w:rPr>
-        <w:t>client_secret</w:t>
-      </w:r>
-      <w:proofErr w:type="spellEnd"/>
-      <w:r>
-        <w:rPr>
-          <w:rFonts w:cs="Arial"/>
-        </w:rPr>
-        <w:t>.</w:t>
+        <w:t xml:space="preserve"> party to register their callback URL with FXCM and get issued a client_id and client_secret.</w:t>
       </w:r>
     </w:p>
     <w:p>
@@ -1333,12 +1197,10 @@
         <w:lastRenderedPageBreak/>
         <w:t xml:space="preserve">Grant Type: </w:t>
       </w:r>
-      <w:proofErr w:type="spellStart"/>
       <w:r>
         <w:t>authorization_code</w:t>
       </w:r>
       <w:bookmarkEnd w:id="91"/>
-      <w:proofErr w:type="spellEnd"/>
     </w:p>
     <w:p>
       <w:pPr>
@@ -1348,14 +1210,12 @@
       <w:r>
         <w:t xml:space="preserve">The </w:t>
       </w:r>
-      <w:proofErr w:type="spellStart"/>
       <w:r>
         <w:rPr>
           <w:i/>
         </w:rPr>
         <w:t>authorization_code</w:t>
       </w:r>
-      <w:proofErr w:type="spellEnd"/>
       <w:r>
         <w:t xml:space="preserve"> grant type allows for the token exchange to occur in the back channel and is completely hidden to the end user.</w:t>
       </w:r>
@@ -1458,15 +1318,8 @@
         <w:pStyle w:val="Heading4"/>
         <w:spacing w:before="0"/>
       </w:pPr>
-      <w:proofErr w:type="spellStart"/>
-      <w:proofErr w:type="gramStart"/>
-      <w:r>
-        <w:t>fxcm_domain</w:t>
-      </w:r>
-      <w:proofErr w:type="spellEnd"/>
-      <w:proofErr w:type="gramEnd"/>
-      <w:r>
-        <w:t xml:space="preserve"> is environment specific</w:t>
+      <w:r>
+        <w:t>fxcm_domain is environment specific</w:t>
       </w:r>
     </w:p>
     <w:p>
@@ -1474,33 +1327,21 @@
         <w:pStyle w:val="Heading5"/>
         <w:keepNext/>
         <w:spacing w:before="0"/>
-        <w:rPr>
-          <w:highlight w:val="yellow"/>
-        </w:rPr>
-      </w:pPr>
-      <w:r>
-        <w:rPr>
-          <w:highlight w:val="yellow"/>
-        </w:rPr>
+      </w:pPr>
+      <w:r>
         <w:t>Production</w:t>
       </w:r>
       <w:r>
-        <w:rPr>
-          <w:highlight w:val="yellow"/>
-        </w:rPr>
         <w:t xml:space="preserve"> Real</w:t>
       </w:r>
       <w:r>
-        <w:rPr>
-          <w:highlight w:val="yellow"/>
-        </w:rPr>
         <w:t xml:space="preserve">: </w:t>
       </w:r>
       <w:r>
-        <w:rPr>
-          <w:highlight w:val="yellow"/>
-        </w:rPr>
-        <w:t>TBD</w:t>
+        <w:t>https://oauth</w:t>
+      </w:r>
+      <w:r>
+        <w:t>.fxcorporate.com</w:t>
       </w:r>
     </w:p>
     <w:p>
@@ -1508,48 +1349,39 @@
         <w:pStyle w:val="Heading5"/>
         <w:keepNext/>
         <w:spacing w:before="0"/>
-        <w:rPr>
-          <w:highlight w:val="yellow"/>
-        </w:rPr>
-      </w:pPr>
-      <w:r>
-        <w:rPr>
-          <w:highlight w:val="yellow"/>
-        </w:rPr>
+      </w:pPr>
+      <w:r>
         <w:t xml:space="preserve">Production Demo: </w:t>
       </w:r>
       <w:r>
-        <w:rPr>
-          <w:highlight w:val="yellow"/>
-        </w:rPr>
-        <w:t>TBD</w:t>
+        <w:t>https://oauth</w:t>
+      </w:r>
+      <w:r>
+        <w:t>-demo</w:t>
+      </w:r>
+      <w:r>
+        <w:t>.fxcorporate.com</w:t>
       </w:r>
     </w:p>
     <w:p>
       <w:pPr>
         <w:pStyle w:val="Heading5"/>
         <w:keepNext/>
-        <w:rPr>
-          <w:highlight w:val="yellow"/>
-        </w:rPr>
-      </w:pPr>
-      <w:r>
-        <w:rPr>
-          <w:highlight w:val="yellow"/>
-        </w:rPr>
+      </w:pPr>
+      <w:r>
         <w:t>UAT</w:t>
       </w:r>
       <w:r>
-        <w:rPr>
-          <w:highlight w:val="yellow"/>
-        </w:rPr>
         <w:t xml:space="preserve">: </w:t>
       </w:r>
       <w:r>
-        <w:rPr>
-          <w:highlight w:val="yellow"/>
-        </w:rPr>
-        <w:t>TBD</w:t>
+        <w:t>https://oauth</w:t>
+      </w:r>
+      <w:r>
+        <w:t>u</w:t>
+      </w:r>
+      <w:r>
+        <w:t>.fxcorporate.com</w:t>
       </w:r>
     </w:p>
     <w:p>
@@ -1568,26 +1400,16 @@
         <w:pStyle w:val="Heading4"/>
         <w:spacing w:before="0"/>
       </w:pPr>
-      <w:proofErr w:type="spellStart"/>
-      <w:r>
-        <w:t>client_id</w:t>
-      </w:r>
-      <w:proofErr w:type="spellEnd"/>
-      <w:r>
-        <w:t>: string value provided by FXCM and must match exactly</w:t>
+      <w:r>
+        <w:t>client_id: string value provided by FXCM and must match exactly</w:t>
       </w:r>
     </w:p>
     <w:p>
       <w:pPr>
         <w:pStyle w:val="Heading4"/>
       </w:pPr>
-      <w:proofErr w:type="spellStart"/>
-      <w:r>
-        <w:t>response_type</w:t>
-      </w:r>
-      <w:proofErr w:type="spellEnd"/>
-      <w:r>
-        <w:t>: always ‘</w:t>
+      <w:r>
+        <w:t>response_type: always ‘</w:t>
       </w:r>
       <w:r>
         <w:t>code’</w:t>
@@ -1597,13 +1419,8 @@
       <w:pPr>
         <w:pStyle w:val="Heading4"/>
       </w:pPr>
-      <w:proofErr w:type="spellStart"/>
-      <w:r>
-        <w:t>redirect_uri</w:t>
-      </w:r>
-      <w:proofErr w:type="spellEnd"/>
-      <w:r>
-        <w:t>: must be agreed between FXCM and 3</w:t>
+      <w:r>
+        <w:t>redirect_uri: must be agreed between FXCM and 3</w:t>
       </w:r>
       <w:r>
         <w:rPr>
@@ -1622,15 +1439,7 @@
         <w:spacing w:before="0"/>
       </w:pPr>
       <w:r>
-        <w:t xml:space="preserve">Multiple </w:t>
-      </w:r>
-      <w:proofErr w:type="spellStart"/>
-      <w:r>
-        <w:t>redirect_uri</w:t>
-      </w:r>
-      <w:proofErr w:type="spellEnd"/>
-      <w:r>
-        <w:t xml:space="preserve"> are available upon request</w:t>
+        <w:t>Multiple redirect_uri are available upon request</w:t>
       </w:r>
     </w:p>
     <w:p>
@@ -1638,21 +1447,8 @@
         <w:pStyle w:val="Heading4"/>
         <w:spacing w:before="0"/>
       </w:pPr>
-      <w:proofErr w:type="gramStart"/>
-      <w:r>
-        <w:t>scope</w:t>
-      </w:r>
-      <w:proofErr w:type="gramEnd"/>
-      <w:r>
-        <w:t>: always ‘</w:t>
-      </w:r>
-      <w:proofErr w:type="spellStart"/>
-      <w:r>
-        <w:t>openid</w:t>
-      </w:r>
-      <w:proofErr w:type="spellEnd"/>
-      <w:r>
-        <w:t xml:space="preserve"> trading’</w:t>
+      <w:r>
+        <w:t>scope: always ‘openid trading’</w:t>
       </w:r>
     </w:p>
     <w:p>
@@ -1670,76 +1466,32 @@
         <w:pStyle w:val="Heading4"/>
         <w:spacing w:before="0"/>
       </w:pPr>
-      <w:proofErr w:type="spellStart"/>
-      <w:r>
-        <w:t>code_challenge_method</w:t>
-      </w:r>
-      <w:proofErr w:type="spellEnd"/>
-      <w:r>
-        <w:t>= Set to S256 to indicate that SHA-256 hashing is used to transform the code verifier.</w:t>
+      <w:r>
+        <w:t>code_challenge_method= Set to S256 to indicate that SHA-256 hashing is used to transform the code verifier.</w:t>
       </w:r>
     </w:p>
     <w:p>
       <w:pPr>
         <w:pStyle w:val="Heading4"/>
       </w:pPr>
-      <w:proofErr w:type="spellStart"/>
-      <w:r>
-        <w:t>code_challenge</w:t>
-      </w:r>
-      <w:proofErr w:type="spellEnd"/>
-      <w:r>
-        <w:t>= The BASE64URL-encoded SHA-256 hash of a random 32 bytes called code verifier which the client must generate and store internally and which is intended to prevent code injection and CSRF attacks. Originally specified in the PKCE extension (RFC 7336) to OAuth 2.0.</w:t>
+      <w:r>
+        <w:t>code_challenge= The BASE64URL-encoded SHA-256 hash of a random 32 bytes called code verifier which the client must generate and store internally and which is intended to prevent code injection and CSRF attacks. Originally specified in the PKCE extension (RFC 7336) to OAuth 2.0.</w:t>
       </w:r>
     </w:p>
     <w:p>
       <w:pPr>
         <w:pStyle w:val="Heading4"/>
       </w:pPr>
-      <w:proofErr w:type="gramStart"/>
-      <w:r>
-        <w:t>state</w:t>
-      </w:r>
-      <w:proofErr w:type="gramEnd"/>
-      <w:r>
-        <w:t xml:space="preserve">= Optional opaque value set by the client which the </w:t>
-      </w:r>
-      <w:proofErr w:type="spellStart"/>
-      <w:r>
-        <w:t>authorisation</w:t>
-      </w:r>
-      <w:proofErr w:type="spellEnd"/>
-      <w:r>
-        <w:t xml:space="preserve"> server will echo verbatim in the </w:t>
-      </w:r>
-      <w:proofErr w:type="spellStart"/>
-      <w:r>
-        <w:t>authorisation</w:t>
-      </w:r>
-      <w:proofErr w:type="spellEnd"/>
-      <w:r>
-        <w:t xml:space="preserve"> response. Enables the client to encode application state information to appear at the </w:t>
-      </w:r>
-      <w:proofErr w:type="spellStart"/>
-      <w:r>
-        <w:t>redirect_uri</w:t>
-      </w:r>
-      <w:proofErr w:type="spellEnd"/>
-      <w:r>
-        <w:t>.</w:t>
+      <w:r>
+        <w:t>state= Optional opaque value set by the client which the authorisation server will echo verbatim in the authorisation response. Enables the client to encode application state information to appear at the redirect_uri.</w:t>
       </w:r>
     </w:p>
     <w:p>
       <w:pPr>
         <w:pStyle w:val="Heading4"/>
       </w:pPr>
-      <w:proofErr w:type="gramStart"/>
-      <w:r>
-        <w:t>nonce</w:t>
-      </w:r>
-      <w:proofErr w:type="gramEnd"/>
-      <w:r>
-        <w:t>= String value used to associate a Client session with an ID Token, and to mitigate replay attacks. The value is passed through unmodified from the Authentication Request to the ID Token. If present in the ID Token, Clients MUST verify that the nonce Claim Value is equal to the value of the nonce parameter sent in the Authentication Request. If present in the Authentication Request, Authorization Servers MUST include a nonce Claim in the ID Token with the Claim Value being the nonce value sent in the Authentication Request. Authorization Servers SHOULD perform no other processing on nonce values used. The nonce value is a case sensitive string.</w:t>
+      <w:r>
+        <w:t>nonce= String value used to associate a Client session with an ID Token, and to mitigate replay attacks. The value is passed through unmodified from the Authentication Request to the ID Token. If present in the ID Token, Clients MUST verify that the nonce Claim Value is equal to the value of the nonce parameter sent in the Authentication Request. If present in the Authentication Request, Authorization Servers MUST include a nonce Claim in the ID Token with the Claim Value being the nonce value sent in the Authentication Request. Authorization Servers SHOULD perform no other processing on nonce values used. The nonce value is a case sensitive string.</w:t>
       </w:r>
     </w:p>
     <w:p/>
@@ -1778,23 +1530,7 @@
       <w:bookmarkStart w:id="101" w:name="_Toc39165195"/>
       <w:bookmarkStart w:id="102" w:name="_Toc120794766"/>
       <w:r>
-        <w:t xml:space="preserve">FXCM </w:t>
-      </w:r>
-      <w:proofErr w:type="spellStart"/>
-      <w:r>
-        <w:t>Auth</w:t>
-      </w:r>
-      <w:proofErr w:type="spellEnd"/>
-      <w:r>
-        <w:t xml:space="preserve"> Server will redirect back to {</w:t>
-      </w:r>
-      <w:proofErr w:type="spellStart"/>
-      <w:r>
-        <w:t>redirect_uri</w:t>
-      </w:r>
-      <w:proofErr w:type="spellEnd"/>
-      <w:r>
-        <w:t>} with the query parameter: code</w:t>
+        <w:t>FXCM Auth Server will redirect back to {redirect_uri} with the query parameter: code</w:t>
       </w:r>
       <w:bookmarkEnd w:id="101"/>
       <w:bookmarkEnd w:id="102"/>
@@ -1819,31 +1555,7 @@
         <w:t xml:space="preserve"> party application will </w:t>
       </w:r>
       <w:r>
-        <w:t xml:space="preserve">receive response with </w:t>
-      </w:r>
-      <w:proofErr w:type="spellStart"/>
-      <w:r>
-        <w:t>header.location</w:t>
-      </w:r>
-      <w:proofErr w:type="spellEnd"/>
-      <w:r>
-        <w:t>: {</w:t>
-      </w:r>
-      <w:proofErr w:type="spellStart"/>
-      <w:r>
-        <w:t>redirect_uri</w:t>
-      </w:r>
-      <w:proofErr w:type="spellEnd"/>
-      <w:r>
-        <w:t>}</w:t>
-      </w:r>
-      <w:proofErr w:type="gramStart"/>
-      <w:r>
-        <w:t>?code</w:t>
-      </w:r>
-      <w:proofErr w:type="gramEnd"/>
-      <w:r>
-        <w:t>={code}</w:t>
+        <w:t>receive response with header.location: {redirect_uri}?code={code}</w:t>
       </w:r>
       <w:bookmarkEnd w:id="103"/>
       <w:bookmarkEnd w:id="104"/>
@@ -1924,15 +1636,8 @@
         <w:pStyle w:val="Heading4"/>
         <w:spacing w:before="0"/>
       </w:pPr>
-      <w:proofErr w:type="spellStart"/>
-      <w:proofErr w:type="gramStart"/>
-      <w:r>
-        <w:t>fxcm_domain</w:t>
-      </w:r>
-      <w:proofErr w:type="spellEnd"/>
-      <w:proofErr w:type="gramEnd"/>
-      <w:r>
-        <w:t xml:space="preserve"> must match from step 2.1</w:t>
+      <w:r>
+        <w:t>fxcm_domain must match from step 2.1</w:t>
       </w:r>
     </w:p>
     <w:p>
@@ -1965,99 +1670,64 @@
         <w:pStyle w:val="Heading4"/>
         <w:spacing w:before="0"/>
       </w:pPr>
-      <w:proofErr w:type="gramStart"/>
-      <w:r>
-        <w:t>code</w:t>
-      </w:r>
-      <w:proofErr w:type="gramEnd"/>
+      <w:r>
+        <w:t>code:</w:t>
+      </w:r>
+      <w:r>
+        <w:t xml:space="preserve"> </w:t>
+      </w:r>
+      <w:r>
+        <w:t>value from ‘code’ query parameter in step 2.5</w:t>
+      </w:r>
+    </w:p>
+    <w:p>
+      <w:pPr>
+        <w:pStyle w:val="Heading4"/>
+      </w:pPr>
+      <w:r>
+        <w:t>g</w:t>
+      </w:r>
+      <w:r>
+        <w:t>rant_type</w:t>
+      </w:r>
       <w:r>
         <w:t>:</w:t>
       </w:r>
       <w:r>
-        <w:t xml:space="preserve"> </w:t>
-      </w:r>
-      <w:r>
-        <w:t>value from ‘code’ query parameter in step 2.5</w:t>
+        <w:t xml:space="preserve"> ‘authorization</w:t>
+      </w:r>
+      <w:r>
+        <w:t>_code</w:t>
+      </w:r>
+      <w:r>
+        <w:t xml:space="preserve">’ </w:t>
       </w:r>
     </w:p>
     <w:p>
       <w:pPr>
         <w:pStyle w:val="Heading4"/>
       </w:pPr>
-      <w:proofErr w:type="spellStart"/>
-      <w:r>
-        <w:t>g</w:t>
-      </w:r>
-      <w:r>
-        <w:t>rant_type</w:t>
-      </w:r>
-      <w:proofErr w:type="spellEnd"/>
-      <w:r>
-        <w:t>:</w:t>
-      </w:r>
-      <w:r>
-        <w:t xml:space="preserve"> ‘</w:t>
-      </w:r>
-      <w:proofErr w:type="spellStart"/>
-      <w:r>
-        <w:t>authorization</w:t>
-      </w:r>
-      <w:r>
-        <w:t>_code</w:t>
-      </w:r>
-      <w:proofErr w:type="spellEnd"/>
-      <w:r>
-        <w:t xml:space="preserve">’ </w:t>
+      <w:r>
+        <w:t>client_id: string value provided by FXCM</w:t>
       </w:r>
     </w:p>
     <w:p>
       <w:pPr>
         <w:pStyle w:val="Heading4"/>
       </w:pPr>
-      <w:proofErr w:type="spellStart"/>
-      <w:r>
-        <w:t>client_id</w:t>
-      </w:r>
-      <w:proofErr w:type="spellEnd"/>
-      <w:r>
-        <w:t>: string value provided by FXCM</w:t>
+      <w:r>
+        <w:t>client_</w:t>
+      </w:r>
+      <w:r>
+        <w:t>secret: string value provided by FXCM</w:t>
       </w:r>
     </w:p>
     <w:p>
       <w:pPr>
         <w:pStyle w:val="Heading4"/>
       </w:pPr>
-      <w:proofErr w:type="spellStart"/>
-      <w:r>
-        <w:t>client_</w:t>
-      </w:r>
-      <w:r>
-        <w:t>secret</w:t>
-      </w:r>
-      <w:proofErr w:type="spellEnd"/>
-      <w:r>
-        <w:t>: string value provided by FXCM</w:t>
-      </w:r>
-    </w:p>
-    <w:p>
-      <w:pPr>
-        <w:pStyle w:val="Heading4"/>
-      </w:pPr>
-      <w:proofErr w:type="spellStart"/>
-      <w:r>
-        <w:t>redirect_uri</w:t>
-      </w:r>
-      <w:proofErr w:type="spellEnd"/>
-      <w:r>
-        <w:t xml:space="preserve">: exact </w:t>
-      </w:r>
-      <w:proofErr w:type="spellStart"/>
-      <w:r>
-        <w:t>redirect_uri</w:t>
-      </w:r>
-      <w:proofErr w:type="spellEnd"/>
-      <w:r>
-        <w:t xml:space="preserve"> from </w:t>
+      <w:r>
+        <w:t xml:space="preserve">redirect_uri: exact redirect_uri from </w:t>
       </w:r>
       <w:r>
         <w:t>step 2.1</w:t>
@@ -2077,24 +1747,14 @@
         <w:t xml:space="preserve"> </w:t>
       </w:r>
       <w:r>
-        <w:t>{</w:t>
-      </w:r>
-      <w:proofErr w:type="spellStart"/>
-      <w:r>
-        <w:t>access_token</w:t>
-      </w:r>
-      <w:proofErr w:type="spellEnd"/>
-      <w:r>
-        <w:t xml:space="preserve">: </w:t>
-      </w:r>
-      <w:proofErr w:type="spellStart"/>
+        <w:t xml:space="preserve">{access_token: </w:t>
+      </w:r>
       <w:r>
         <w:rPr>
           <w:i/>
         </w:rPr>
         <w:t>access_token</w:t>
       </w:r>
-      <w:proofErr w:type="spellEnd"/>
       <w:r>
         <w:rPr>
           <w:i/>
@@ -2104,32 +1764,20 @@
       <w:r>
         <w:t xml:space="preserve"> </w:t>
       </w:r>
-      <w:proofErr w:type="spellStart"/>
-      <w:r>
-        <w:t>refresh_token</w:t>
-      </w:r>
-      <w:proofErr w:type="spellEnd"/>
-      <w:r>
-        <w:t xml:space="preserve">: </w:t>
-      </w:r>
-      <w:proofErr w:type="spellStart"/>
+      <w:r>
+        <w:t xml:space="preserve">refresh_token: </w:t>
+      </w:r>
       <w:r>
         <w:rPr>
           <w:i/>
         </w:rPr>
         <w:t>refresh_token</w:t>
       </w:r>
-      <w:proofErr w:type="spellEnd"/>
       <w:r>
         <w:t xml:space="preserve">, </w:t>
       </w:r>
-      <w:proofErr w:type="spellStart"/>
-      <w:r>
-        <w:t>token_type</w:t>
-      </w:r>
-      <w:proofErr w:type="spellEnd"/>
-      <w:r>
-        <w:t>: ‘Bearer’}</w:t>
+      <w:r>
+        <w:t>token_type: ‘Bearer’}</w:t>
       </w:r>
       <w:bookmarkEnd w:id="111"/>
       <w:bookmarkEnd w:id="112"/>
@@ -2140,13 +1788,8 @@
         <w:spacing w:before="0"/>
       </w:pPr>
       <w:bookmarkStart w:id="114" w:name="_Toc120794772"/>
-      <w:proofErr w:type="spellStart"/>
-      <w:r>
-        <w:t>access_token</w:t>
-      </w:r>
-      <w:proofErr w:type="spellEnd"/>
-      <w:r>
-        <w:t xml:space="preserve">: the API access token </w:t>
+      <w:r>
+        <w:t xml:space="preserve">access_token: the API access token </w:t>
       </w:r>
       <w:r>
         <w:t>as a JWT to</w:t>
@@ -2156,15 +1799,7 @@
       </w:r>
       <w:bookmarkEnd w:id="113"/>
       <w:r>
-        <w:t xml:space="preserve"> with </w:t>
-      </w:r>
-      <w:proofErr w:type="spellStart"/>
-      <w:r>
-        <w:t>ForexConnect</w:t>
-      </w:r>
-      <w:proofErr w:type="spellEnd"/>
-      <w:r>
-        <w:t xml:space="preserve"> Lite</w:t>
+        <w:t xml:space="preserve"> with ForexConnect Lite</w:t>
       </w:r>
       <w:bookmarkEnd w:id="114"/>
     </w:p>
@@ -2176,11 +1811,9 @@
         </w:rPr>
       </w:pPr>
       <w:bookmarkStart w:id="115" w:name="_Toc120794773"/>
-      <w:proofErr w:type="spellStart"/>
       <w:r>
         <w:t>refresh_token</w:t>
       </w:r>
-      <w:proofErr w:type="spellEnd"/>
       <w:r>
         <w:t xml:space="preserve">: </w:t>
       </w:r>
@@ -2236,34 +1869,16 @@
       <w:pPr>
         <w:pStyle w:val="Heading5"/>
       </w:pPr>
-      <w:proofErr w:type="spellStart"/>
-      <w:r>
-        <w:t>grant_type</w:t>
-      </w:r>
-      <w:proofErr w:type="spellEnd"/>
-      <w:r>
-        <w:t>: ‘</w:t>
-      </w:r>
-      <w:proofErr w:type="spellStart"/>
-      <w:r>
-        <w:t>refresh_token</w:t>
-      </w:r>
-      <w:proofErr w:type="spellEnd"/>
-      <w:r>
-        <w:t>’</w:t>
+      <w:r>
+        <w:t>grant_type: ‘refresh_token’</w:t>
       </w:r>
     </w:p>
     <w:p>
       <w:pPr>
         <w:pStyle w:val="Heading5"/>
       </w:pPr>
-      <w:proofErr w:type="spellStart"/>
-      <w:r>
-        <w:t>redirect_uri</w:t>
-      </w:r>
-      <w:proofErr w:type="spellEnd"/>
-      <w:r>
-        <w:t>: must be agreed between FXCM and 3</w:t>
+      <w:r>
+        <w:t>redirect_uri: must be agreed between FXCM and 3</w:t>
       </w:r>
       <w:r>
         <w:rPr>
@@ -2279,26 +1894,16 @@
       <w:pPr>
         <w:pStyle w:val="Heading5"/>
       </w:pPr>
-      <w:proofErr w:type="spellStart"/>
-      <w:r>
-        <w:t>client_id</w:t>
-      </w:r>
-      <w:proofErr w:type="spellEnd"/>
-      <w:r>
-        <w:t>: string value provided by FXCM and must match exactly</w:t>
+      <w:r>
+        <w:t>client_id: string value provided by FXCM and must match exactly</w:t>
       </w:r>
     </w:p>
     <w:p>
       <w:pPr>
         <w:pStyle w:val="Heading5"/>
       </w:pPr>
-      <w:proofErr w:type="spellStart"/>
-      <w:r>
-        <w:t>client_secret</w:t>
-      </w:r>
-      <w:proofErr w:type="spellEnd"/>
-      <w:r>
-        <w:t>: must be agreed between FXCM and 3</w:t>
+      <w:r>
+        <w:t>client_secret: must be agreed between FXCM and 3</w:t>
       </w:r>
       <w:r>
         <w:rPr>
@@ -2314,21 +1919,8 @@
       <w:pPr>
         <w:pStyle w:val="Heading5"/>
       </w:pPr>
-      <w:proofErr w:type="spellStart"/>
-      <w:r>
-        <w:t>refresh_token</w:t>
-      </w:r>
-      <w:proofErr w:type="spellEnd"/>
-      <w:r>
-        <w:t xml:space="preserve">: value received from </w:t>
-      </w:r>
-      <w:proofErr w:type="spellStart"/>
-      <w:r>
-        <w:t>json</w:t>
-      </w:r>
-      <w:proofErr w:type="spellEnd"/>
-      <w:r>
-        <w:t xml:space="preserve"> response in step 2.7</w:t>
+      <w:r>
+        <w:t>refresh_token: value received from json response in step 2.7</w:t>
       </w:r>
     </w:p>
     <w:p>
@@ -2345,10 +1937,7 @@
         <w:t>rd</w:t>
       </w:r>
       <w:r>
-        <w:t xml:space="preserve"> party application may submit post to </w:t>
-      </w:r>
-      <w:r>
-        <w:t>logout and clear cookies</w:t>
+        <w:t xml:space="preserve"> party application may submit post to logout and clear cookies</w:t>
       </w:r>
     </w:p>
     <w:p>
@@ -2380,26 +1969,16 @@
       <w:pPr>
         <w:pStyle w:val="Heading5"/>
       </w:pPr>
-      <w:proofErr w:type="spellStart"/>
-      <w:r>
-        <w:t>client_id</w:t>
-      </w:r>
-      <w:proofErr w:type="spellEnd"/>
-      <w:r>
-        <w:t>: string value provided by FXCM and must match exactly</w:t>
+      <w:r>
+        <w:t>client_id: string value provided by FXCM and must match exactly</w:t>
       </w:r>
     </w:p>
     <w:p>
       <w:pPr>
         <w:pStyle w:val="Heading5"/>
       </w:pPr>
-      <w:proofErr w:type="spellStart"/>
-      <w:r>
-        <w:t>redirect_uri</w:t>
-      </w:r>
-      <w:proofErr w:type="spellEnd"/>
-      <w:r>
-        <w:t>: must be agreed between FXCM and 3</w:t>
+      <w:r>
+        <w:t>redirect_uri: must be agreed between FXCM and 3</w:t>
       </w:r>
       <w:r>
         <w:rPr>
@@ -2438,15 +2017,7 @@
       </w:pPr>
       <w:bookmarkStart w:id="119" w:name="_Toc120794777"/>
       <w:r>
-        <w:t xml:space="preserve">Visit FXCM’s </w:t>
-      </w:r>
-      <w:proofErr w:type="spellStart"/>
-      <w:r>
-        <w:t>Github</w:t>
-      </w:r>
-      <w:proofErr w:type="spellEnd"/>
-      <w:r>
-        <w:t xml:space="preserve"> page</w:t>
+        <w:t>Visit FXCM’s Github page</w:t>
       </w:r>
       <w:bookmarkEnd w:id="119"/>
     </w:p>
@@ -2486,31 +2057,7 @@
       </w:pPr>
       <w:bookmarkStart w:id="122" w:name="_Toc120794780"/>
       <w:r>
-        <w:t xml:space="preserve">Note the </w:t>
-      </w:r>
-      <w:proofErr w:type="spellStart"/>
-      <w:r>
-        <w:t>client_id</w:t>
-      </w:r>
-      <w:proofErr w:type="spellEnd"/>
-      <w:r>
-        <w:t xml:space="preserve">, </w:t>
-      </w:r>
-      <w:proofErr w:type="spellStart"/>
-      <w:r>
-        <w:t>client_secret</w:t>
-      </w:r>
-      <w:proofErr w:type="spellEnd"/>
-      <w:r>
-        <w:t xml:space="preserve">, and </w:t>
-      </w:r>
-      <w:proofErr w:type="spellStart"/>
-      <w:r>
-        <w:t>redirect_urls</w:t>
-      </w:r>
-      <w:proofErr w:type="spellEnd"/>
-      <w:r>
-        <w:t xml:space="preserve"> in the sample are </w:t>
+        <w:t xml:space="preserve">Note the client_id, client_secret, and redirect_urls in the sample are </w:t>
       </w:r>
       <w:r>
         <w:t xml:space="preserve">not </w:t>
@@ -2526,15 +2073,7 @@
       </w:pPr>
       <w:bookmarkStart w:id="123" w:name="_Toc120794781"/>
       <w:r>
-        <w:t>Navigate to the cloned repository and run the command: ‘</w:t>
-      </w:r>
-      <w:proofErr w:type="spellStart"/>
-      <w:r>
-        <w:t>npm</w:t>
-      </w:r>
-      <w:proofErr w:type="spellEnd"/>
-      <w:r>
-        <w:t xml:space="preserve"> install’</w:t>
+        <w:t>Navigate to the cloned repository and run the command: ‘npm install’</w:t>
       </w:r>
       <w:bookmarkEnd w:id="123"/>
     </w:p>
@@ -2568,18 +2107,10 @@
       </w:pPr>
       <w:bookmarkStart w:id="126" w:name="_Toc120794784"/>
       <w:r>
-        <w:t>Visit localhost</w:t>
-      </w:r>
-      <w:proofErr w:type="gramStart"/>
-      <w:r>
-        <w:t>:</w:t>
-      </w:r>
-      <w:r>
-        <w:t>[</w:t>
-      </w:r>
-      <w:proofErr w:type="gramEnd"/>
-      <w:r>
-        <w:t>port]</w:t>
+        <w:t>Visit localhost:</w:t>
+      </w:r>
+      <w:r>
+        <w:t>[port]</w:t>
       </w:r>
       <w:r>
         <w:t xml:space="preserve"> on a browser</w:t>
@@ -2595,12 +2126,10 @@
       <w:r>
         <w:t xml:space="preserve">Port is set in </w:t>
       </w:r>
-      <w:proofErr w:type="spellStart"/>
       <w:r>
         <w:t>config.json</w:t>
       </w:r>
       <w:bookmarkEnd w:id="127"/>
-      <w:proofErr w:type="spellEnd"/>
     </w:p>
     <w:p>
       <w:pPr>
@@ -2638,49 +2167,11 @@
       </w:pPr>
       <w:bookmarkStart w:id="130" w:name="_Toc120794788"/>
       <w:r>
-        <w:t>Log in to FXCM using credentials:</w:t>
+        <w:t>Log in to FXCM using credentials</w:t>
       </w:r>
       <w:bookmarkEnd w:id="130"/>
-    </w:p>
-    <w:p>
-      <w:pPr>
-        <w:pStyle w:val="Heading4"/>
-        <w:spacing w:before="0"/>
-        <w:rPr>
-          <w:highlight w:val="yellow"/>
-        </w:rPr>
-      </w:pPr>
-      <w:r>
-        <w:rPr>
-          <w:highlight w:val="yellow"/>
-        </w:rPr>
-        <w:t>Username:</w:t>
-      </w:r>
-      <w:r>
-        <w:rPr>
-          <w:highlight w:val="yellow"/>
-        </w:rPr>
-        <w:t xml:space="preserve"> TBD</w:t>
-      </w:r>
-    </w:p>
-    <w:p>
-      <w:pPr>
-        <w:pStyle w:val="Heading4"/>
-        <w:rPr>
-          <w:highlight w:val="yellow"/>
-        </w:rPr>
-      </w:pPr>
-      <w:r>
-        <w:rPr>
-          <w:highlight w:val="yellow"/>
-        </w:rPr>
-        <w:t xml:space="preserve">Password: </w:t>
-      </w:r>
-      <w:r>
-        <w:rPr>
-          <w:highlight w:val="yellow"/>
-        </w:rPr>
-        <w:t>TBD</w:t>
+      <w:r>
+        <w:t xml:space="preserve"> for the appropriate environment</w:t>
       </w:r>
     </w:p>
     <w:p>
@@ -3098,6 +2589,12 @@
                 <w:rFonts w:asciiTheme="minorHAnsi" w:hAnsiTheme="minorHAnsi"/>
               </w:rPr>
             </w:pPr>
+            <w:r>
+              <w:rPr>
+                <w:rFonts w:asciiTheme="minorHAnsi" w:hAnsiTheme="minorHAnsi"/>
+              </w:rPr>
+              <w:t>1.2</w:t>
+            </w:r>
           </w:p>
         </w:tc>
         <w:tc>
@@ -3118,6 +2615,12 @@
                 <w:rFonts w:asciiTheme="minorHAnsi" w:hAnsiTheme="minorHAnsi"/>
               </w:rPr>
             </w:pPr>
+            <w:r>
+              <w:rPr>
+                <w:rFonts w:asciiTheme="minorHAnsi" w:hAnsiTheme="minorHAnsi"/>
+              </w:rPr>
+              <w:t>04/13/2023</w:t>
+            </w:r>
           </w:p>
         </w:tc>
         <w:tc>
@@ -3138,6 +2641,12 @@
                 <w:rFonts w:asciiTheme="minorHAnsi" w:hAnsiTheme="minorHAnsi"/>
               </w:rPr>
             </w:pPr>
+            <w:r>
+              <w:rPr>
+                <w:rFonts w:asciiTheme="minorHAnsi" w:hAnsiTheme="minorHAnsi"/>
+              </w:rPr>
+              <w:t>Matthew Schwartz</w:t>
+            </w:r>
           </w:p>
         </w:tc>
         <w:tc>
@@ -3158,6 +2667,12 @@
                 <w:rFonts w:asciiTheme="minorHAnsi" w:hAnsiTheme="minorHAnsi"/>
               </w:rPr>
             </w:pPr>
+            <w:r>
+              <w:rPr>
+                <w:rFonts w:asciiTheme="minorHAnsi" w:hAnsiTheme="minorHAnsi"/>
+              </w:rPr>
+              <w:t>2.2.2.1 – Added environment URLs</w:t>
+            </w:r>
           </w:p>
         </w:tc>
       </w:tr>
@@ -4604,14 +4119,12 @@
       </w:rPr>
       <w:t xml:space="preserve">FXCM </w:t>
     </w:r>
-    <w:proofErr w:type="spellStart"/>
     <w:r>
       <w:rPr>
         <w:sz w:val="16"/>
       </w:rPr>
       <w:t>ForexConnectLite</w:t>
     </w:r>
-    <w:proofErr w:type="spellEnd"/>
     <w:r>
       <w:rPr>
         <w:sz w:val="16"/>
@@ -4686,7 +4199,7 @@
         <w:snapToGrid w:val="0"/>
         <w:sz w:val="16"/>
       </w:rPr>
-      <w:t>6</w:t>
+      <w:t>5</w:t>
     </w:r>
     <w:r>
       <w:rPr>
@@ -9588,23 +9101,6 @@
 </file>
 
 <file path=customXml/item1.xml><?xml version="1.0" encoding="utf-8"?>
-<?mso-contentType ?>
-<FormTemplates xmlns="http://schemas.microsoft.com/sharepoint/v3/contenttype/forms">
-  <Display>DocumentLibraryForm</Display>
-  <Edit>DocumentLibraryForm</Edit>
-  <New>DocumentLibraryForm</New>
-</FormTemplates>
-</file>
-
-<file path=customXml/item2.xml><?xml version="1.0" encoding="utf-8"?>
-<p:properties xmlns:p="http://schemas.microsoft.com/office/2006/metadata/properties" xmlns:xsi="http://www.w3.org/2001/XMLSchema-instance" xmlns:pc="http://schemas.microsoft.com/office/infopath/2007/PartnerControls">
-  <documentManagement>
-    <Category xmlns="19c011ae-c3af-43b6-ab19-cd56a03f0c16">Project Management</Category>
-  </documentManagement>
-</p:properties>
-</file>
-
-<file path=customXml/item3.xml><?xml version="1.0" encoding="utf-8"?>
 <ct:contentTypeSchema xmlns:ct="http://schemas.microsoft.com/office/2006/metadata/contentType" xmlns:ma="http://schemas.microsoft.com/office/2006/metadata/properties/metaAttributes" ct:_="" ma:_="" ma:contentTypeName="Project Site Document" ma:contentTypeID="0x0101005D6B3CCE31F02D46B9EE441553C7B8A1" ma:contentTypeVersion="3" ma:contentTypeDescription="" ma:contentTypeScope="" ma:versionID="b59cc5969c9f2358351cc722e296e92e">
   <xsd:schema xmlns:xsd="http://www.w3.org/2001/XMLSchema" xmlns:xs="http://www.w3.org/2001/XMLSchema" xmlns:p="http://schemas.microsoft.com/office/2006/metadata/properties" xmlns:ns2="19c011ae-c3af-43b6-ab19-cd56a03f0c16" xmlns:ns3="cbb62e8d-e7c5-48e9-bed0-accb85784251" targetNamespace="http://schemas.microsoft.com/office/2006/metadata/properties" ma:root="true" ma:fieldsID="ac00d90044d1a7f9b2d3aad109edb0c4" ns2:_="" ns3:_="">
     <xsd:import namespace="19c011ae-c3af-43b6-ab19-cd56a03f0c16"/>
@@ -9784,29 +9280,28 @@
 </ct:contentTypeSchema>
 </file>
 
+<file path=customXml/item2.xml><?xml version="1.0" encoding="utf-8"?>
+<p:properties xmlns:p="http://schemas.microsoft.com/office/2006/metadata/properties" xmlns:xsi="http://www.w3.org/2001/XMLSchema-instance" xmlns:pc="http://schemas.microsoft.com/office/infopath/2007/PartnerControls">
+  <documentManagement>
+    <Category xmlns="19c011ae-c3af-43b6-ab19-cd56a03f0c16">Project Management</Category>
+  </documentManagement>
+</p:properties>
+</file>
+
+<file path=customXml/item3.xml><?xml version="1.0" encoding="utf-8"?>
+<?mso-contentType ?>
+<FormTemplates xmlns="http://schemas.microsoft.com/sharepoint/v3/contenttype/forms">
+  <Display>DocumentLibraryForm</Display>
+  <Edit>DocumentLibraryForm</Edit>
+  <New>DocumentLibraryForm</New>
+</FormTemplates>
+</file>
+
 <file path=customXml/item4.xml><?xml version="1.0" encoding="utf-8"?>
 <b:Sources xmlns:b="http://schemas.openxmlformats.org/officeDocument/2006/bibliography" xmlns="http://schemas.openxmlformats.org/officeDocument/2006/bibliography" SelectedStyle="\APASixthEditionOfficeOnline.xsl" StyleName="APA" Version="6"/>
 </file>
 
 <file path=customXml/itemProps1.xml><?xml version="1.0" encoding="utf-8"?>
-<ds:datastoreItem xmlns:ds="http://schemas.openxmlformats.org/officeDocument/2006/customXml" ds:itemID="{37D8BCBA-8B16-47E8-80D0-7F33A00D2600}">
-  <ds:schemaRefs>
-    <ds:schemaRef ds:uri="http://schemas.microsoft.com/sharepoint/v3/contenttype/forms"/>
-  </ds:schemaRefs>
-</ds:datastoreItem>
-</file>
-
-<file path=customXml/itemProps2.xml><?xml version="1.0" encoding="utf-8"?>
-<ds:datastoreItem xmlns:ds="http://schemas.openxmlformats.org/officeDocument/2006/customXml" ds:itemID="{8266A2EA-EF14-495D-BA0B-CB63A742B6E0}">
-  <ds:schemaRefs>
-    <ds:schemaRef ds:uri="http://schemas.microsoft.com/office/2006/metadata/properties"/>
-    <ds:schemaRef ds:uri="http://schemas.microsoft.com/office/infopath/2007/PartnerControls"/>
-    <ds:schemaRef ds:uri="19c011ae-c3af-43b6-ab19-cd56a03f0c16"/>
-  </ds:schemaRefs>
-</ds:datastoreItem>
-</file>
-
-<file path=customXml/itemProps3.xml><?xml version="1.0" encoding="utf-8"?>
 <ds:datastoreItem xmlns:ds="http://schemas.openxmlformats.org/officeDocument/2006/customXml" ds:itemID="{FC8649C5-0800-4A9B-B8FA-A766C96EC2E1}">
   <ds:schemaRefs>
     <ds:schemaRef ds:uri="http://schemas.microsoft.com/office/2006/metadata/contentType"/>
@@ -9825,8 +9320,26 @@
 </ds:datastoreItem>
 </file>
 
+<file path=customXml/itemProps2.xml><?xml version="1.0" encoding="utf-8"?>
+<ds:datastoreItem xmlns:ds="http://schemas.openxmlformats.org/officeDocument/2006/customXml" ds:itemID="{8266A2EA-EF14-495D-BA0B-CB63A742B6E0}">
+  <ds:schemaRefs>
+    <ds:schemaRef ds:uri="http://schemas.microsoft.com/office/2006/metadata/properties"/>
+    <ds:schemaRef ds:uri="http://schemas.microsoft.com/office/infopath/2007/PartnerControls"/>
+    <ds:schemaRef ds:uri="19c011ae-c3af-43b6-ab19-cd56a03f0c16"/>
+  </ds:schemaRefs>
+</ds:datastoreItem>
+</file>
+
+<file path=customXml/itemProps3.xml><?xml version="1.0" encoding="utf-8"?>
+<ds:datastoreItem xmlns:ds="http://schemas.openxmlformats.org/officeDocument/2006/customXml" ds:itemID="{37D8BCBA-8B16-47E8-80D0-7F33A00D2600}">
+  <ds:schemaRefs>
+    <ds:schemaRef ds:uri="http://schemas.microsoft.com/sharepoint/v3/contenttype/forms"/>
+  </ds:schemaRefs>
+</ds:datastoreItem>
+</file>
+
 <file path=customXml/itemProps4.xml><?xml version="1.0" encoding="utf-8"?>
-<ds:datastoreItem xmlns:ds="http://schemas.openxmlformats.org/officeDocument/2006/customXml" ds:itemID="{98827E13-246C-4017-8F8B-F996D71792E0}">
+<ds:datastoreItem xmlns:ds="http://schemas.openxmlformats.org/officeDocument/2006/customXml" ds:itemID="{A7B17C6D-97A8-4E18-93FB-292B437C1CC4}">
   <ds:schemaRefs>
     <ds:schemaRef ds:uri="http://schemas.openxmlformats.org/officeDocument/2006/bibliography"/>
   </ds:schemaRefs>

</xml_diff>